<commit_message>
changed report title name
</commit_message>
<xml_diff>
--- a/TP2/papers/report.docx
+++ b/TP2/papers/report.docx
@@ -1,6 +1,6 @@
 
 <file path=word/document.xml><?xml version="1.0" encoding="utf-8"?>
-<w:document xmlns:wpc="http://schemas.microsoft.com/office/word/2010/wordprocessingCanvas" xmlns:cx="http://schemas.microsoft.com/office/drawing/2014/chartex" xmlns:cx1="http://schemas.microsoft.com/office/drawing/2015/9/8/chartex" xmlns:cx2="http://schemas.microsoft.com/office/drawing/2015/10/21/chartex" xmlns:cx3="http://schemas.microsoft.com/office/drawing/2016/5/9/chartex" xmlns:cx4="http://schemas.microsoft.com/office/drawing/2016/5/10/chartex" xmlns:cx5="http://schemas.microsoft.com/office/drawing/2016/5/11/chartex" xmlns:cx6="http://schemas.microsoft.com/office/drawing/2016/5/12/chartex" xmlns:cx7="http://schemas.microsoft.com/office/drawing/2016/5/13/chartex" xmlns:cx8="http://schemas.microsoft.com/office/drawing/2016/5/14/chartex" xmlns:mc="http://schemas.openxmlformats.org/markup-compatibility/2006" xmlns:aink="http://schemas.microsoft.com/office/drawing/2016/ink" xmlns:am3d="http://schemas.microsoft.com/office/drawing/2017/model3d" xmlns:o="urn:schemas-microsoft-com:office:office" xmlns:r="http://schemas.openxmlformats.org/officeDocument/2006/relationships" xmlns:m="http://schemas.openxmlformats.org/officeDocument/2006/math" xmlns:v="urn:schemas-microsoft-com:vml" xmlns:wp14="http://schemas.microsoft.com/office/word/2010/wordprocessingDrawing" xmlns:wp="http://schemas.openxmlformats.org/drawingml/2006/wordprocessingDrawing" xmlns:w10="urn:schemas-microsoft-com:office:word" xmlns:w="http://schemas.openxmlformats.org/wordprocessingml/2006/main" xmlns:w14="http://schemas.microsoft.com/office/word/2010/wordml" xmlns:w15="http://schemas.microsoft.com/office/word/2012/wordml" xmlns:w16cex="http://schemas.microsoft.com/office/word/2018/wordml/cex" xmlns:w16cid="http://schemas.microsoft.com/office/word/2016/wordml/cid" xmlns:w16="http://schemas.microsoft.com/office/word/2018/wordml" xmlns:w16se="http://schemas.microsoft.com/office/word/2015/wordml/symex" xmlns:wpg="http://schemas.microsoft.com/office/word/2010/wordprocessingGroup" xmlns:wpi="http://schemas.microsoft.com/office/word/2010/wordprocessingInk" xmlns:wne="http://schemas.microsoft.com/office/word/2006/wordml" xmlns:wps="http://schemas.microsoft.com/office/word/2010/wordprocessingShape" mc:Ignorable="w14 w15 w16se w16cid w16 w16cex wp14">
+<w:document xmlns:wpc="http://schemas.microsoft.com/office/word/2010/wordprocessingCanvas" xmlns:cx="http://schemas.microsoft.com/office/drawing/2014/chartex" xmlns:cx1="http://schemas.microsoft.com/office/drawing/2015/9/8/chartex" xmlns:cx2="http://schemas.microsoft.com/office/drawing/2015/10/21/chartex" xmlns:cx3="http://schemas.microsoft.com/office/drawing/2016/5/9/chartex" xmlns:cx4="http://schemas.microsoft.com/office/drawing/2016/5/10/chartex" xmlns:cx5="http://schemas.microsoft.com/office/drawing/2016/5/11/chartex" xmlns:cx6="http://schemas.microsoft.com/office/drawing/2016/5/12/chartex" xmlns:cx7="http://schemas.microsoft.com/office/drawing/2016/5/13/chartex" xmlns:cx8="http://schemas.microsoft.com/office/drawing/2016/5/14/chartex" xmlns:mc="http://schemas.openxmlformats.org/markup-compatibility/2006" xmlns:aink="http://schemas.microsoft.com/office/drawing/2016/ink" xmlns:am3d="http://schemas.microsoft.com/office/drawing/2017/model3d" xmlns:o="urn:schemas-microsoft-com:office:office" xmlns:oel="http://schemas.microsoft.com/office/2019/extlst" xmlns:r="http://schemas.openxmlformats.org/officeDocument/2006/relationships" xmlns:m="http://schemas.openxmlformats.org/officeDocument/2006/math" xmlns:v="urn:schemas-microsoft-com:vml" xmlns:wp14="http://schemas.microsoft.com/office/word/2010/wordprocessingDrawing" xmlns:wp="http://schemas.openxmlformats.org/drawingml/2006/wordprocessingDrawing" xmlns:w10="urn:schemas-microsoft-com:office:word" xmlns:w="http://schemas.openxmlformats.org/wordprocessingml/2006/main" xmlns:w14="http://schemas.microsoft.com/office/word/2010/wordml" xmlns:w15="http://schemas.microsoft.com/office/word/2012/wordml" xmlns:w16cex="http://schemas.microsoft.com/office/word/2018/wordml/cex" xmlns:w16cid="http://schemas.microsoft.com/office/word/2016/wordml/cid" xmlns:w16="http://schemas.microsoft.com/office/word/2018/wordml" xmlns:w16du="http://schemas.microsoft.com/office/word/2023/wordml/word16du" xmlns:w16sdtdh="http://schemas.microsoft.com/office/word/2020/wordml/sdtdatahash" xmlns:w16se="http://schemas.microsoft.com/office/word/2015/wordml/symex" xmlns:wpg="http://schemas.microsoft.com/office/word/2010/wordprocessingGroup" xmlns:wpi="http://schemas.microsoft.com/office/word/2010/wordprocessingInk" xmlns:wne="http://schemas.microsoft.com/office/word/2006/wordml" xmlns:wps="http://schemas.microsoft.com/office/word/2010/wordprocessingShape" mc:Ignorable="w14 w15 w16se w16cid w16 w16cex w16sdtdh wp14">
   <w:body>
     <w:p>
       <w:pPr>
@@ -17,7 +17,23 @@
           <w:sz w:val="50"/>
           <w:szCs w:val="50"/>
         </w:rPr>
-        <w:t>Assignment 1 – Animal Scouter</w:t>
+        <w:t xml:space="preserve">Assignment </w:t>
+      </w:r>
+      <w:r>
+        <w:rPr>
+          <w:rFonts w:asciiTheme="majorHAnsi" w:hAnsiTheme="majorHAnsi" w:cstheme="majorHAnsi"/>
+          <w:sz w:val="50"/>
+          <w:szCs w:val="50"/>
+        </w:rPr>
+        <w:t>2</w:t>
+      </w:r>
+      <w:r>
+        <w:rPr>
+          <w:rFonts w:asciiTheme="majorHAnsi" w:hAnsiTheme="majorHAnsi" w:cstheme="majorHAnsi"/>
+          <w:sz w:val="50"/>
+          <w:szCs w:val="50"/>
+        </w:rPr>
+        <w:t xml:space="preserve"> – Animal Scouter</w:t>
       </w:r>
     </w:p>
     <w:p>
@@ -71,18 +87,8 @@
           <w:sz w:val="30"/>
           <w:szCs w:val="30"/>
         </w:rPr>
-        <w:t xml:space="preserve">Web </w:t>
-      </w:r>
-      <w:proofErr w:type="spellStart"/>
-      <w:r>
-        <w:rPr>
-          <w:rFonts w:asciiTheme="majorHAnsi" w:hAnsiTheme="majorHAnsi" w:cstheme="majorHAnsi"/>
-          <w:sz w:val="30"/>
-          <w:szCs w:val="30"/>
-        </w:rPr>
-        <w:t>Semântica</w:t>
-      </w:r>
-      <w:proofErr w:type="spellEnd"/>
+        <w:t>Web Semântica</w:t>
+      </w:r>
     </w:p>
     <w:p>
       <w:pPr>
@@ -342,7 +348,7 @@
                 <v:stroke joinstyle="miter"/>
                 <v:path gradientshapeok="t" o:connecttype="rect"/>
               </v:shapetype>
-              <v:shape id="Caixa de texto 2" o:spid="_x0000_s1026" type="#_x0000_t202" style="position:absolute;left:0;text-align:left;margin-left:0;margin-top:0;width:238.2pt;height:80.4pt;z-index:251659264;visibility:visible;mso-wrap-style:square;mso-height-percent:0;mso-wrap-distance-left:9pt;mso-wrap-distance-top:0;mso-wrap-distance-right:9pt;mso-wrap-distance-bottom:0;mso-position-horizontal:left;mso-position-horizontal-relative:margin;mso-position-vertical:bottom;mso-position-vertical-relative:margin;mso-height-percent:0;mso-height-relative:margin;v-text-anchor:top" o:gfxdata="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" filled="f" stroked="f">
+              <v:shape id="Caixa de texto 2" o:spid="_x0000_s1026" type="#_x0000_t202" style="position:absolute;left:0;text-align:left;margin-left:0;margin-top:0;width:238.2pt;height:80.4pt;z-index:251659264;visibility:visible;mso-wrap-style:square;mso-height-percent:0;mso-wrap-distance-left:9pt;mso-wrap-distance-top:0;mso-wrap-distance-right:9pt;mso-wrap-distance-bottom:0;mso-position-horizontal:left;mso-position-horizontal-relative:margin;mso-position-vertical:bottom;mso-position-vertical-relative:margin;mso-height-percent:0;mso-height-relative:margin;v-text-anchor:top" o:gfxdata="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" filled="f" stroked="f">
                 <v:textbox>
                   <w:txbxContent>
                     <w:p>
@@ -1978,23 +1984,7 @@
         <w:jc w:val="both"/>
       </w:pPr>
       <w:r>
-        <w:t xml:space="preserve">This report explores the potential of incorporating inferences and SPIN (SPARQL Inferencing Notation) into a website. It focuses on creating a new tab on an existing website, using a transformed dataset of animal features in N3 format OWL. The ontology editor Protégé is utilized to define rules, axioms, and constraints for managing inferences. Additionally, the integration of data from </w:t>
-      </w:r>
-      <w:proofErr w:type="spellStart"/>
-      <w:r>
-        <w:t>Wikidata</w:t>
-      </w:r>
-      <w:proofErr w:type="spellEnd"/>
-      <w:r>
-        <w:t xml:space="preserve"> and </w:t>
-      </w:r>
-      <w:proofErr w:type="spellStart"/>
-      <w:r>
-        <w:t>DBpedia</w:t>
-      </w:r>
-      <w:proofErr w:type="spellEnd"/>
-      <w:r>
-        <w:t xml:space="preserve"> is considered to enrich the dataset and enhance the website's functionality.</w:t>
+        <w:t>This report explores the potential of incorporating inferences and SPIN (SPARQL Inferencing Notation) into a website. It focuses on creating a new tab on an existing website, using a transformed dataset of animal features in N3 format OWL. The ontology editor Protégé is utilized to define rules, axioms, and constraints for managing inferences. Additionally, the integration of data from Wikidata and DBpedia is considered to enrich the dataset and enhance the website's functionality.</w:t>
       </w:r>
     </w:p>
     <w:p>
@@ -2269,12 +2259,10 @@
       <w:r>
         <w:t>‘</w:t>
       </w:r>
-      <w:proofErr w:type="spellStart"/>
       <w:proofErr w:type="gramStart"/>
       <w:r>
         <w:t>zooi:abelha</w:t>
       </w:r>
-      <w:proofErr w:type="spellEnd"/>
       <w:proofErr w:type="gramEnd"/>
       <w:r>
         <w:t>’</w:t>
@@ -2484,47 +2472,7 @@
         <w:jc w:val="both"/>
       </w:pPr>
       <w:r>
-        <w:t>The ontology is built using the RDF/OWL syntax, mainly created with the aid of Protégé. It begins by establishing the necessary prefixes for namespaces used in the ontology, such as ‘owl’, ‘</w:t>
-      </w:r>
-      <w:proofErr w:type="spellStart"/>
-      <w:r>
-        <w:t>rdf</w:t>
-      </w:r>
-      <w:proofErr w:type="spellEnd"/>
-      <w:r>
-        <w:t>’, ‘</w:t>
-      </w:r>
-      <w:proofErr w:type="spellStart"/>
-      <w:r>
-        <w:t>rdfs</w:t>
-      </w:r>
-      <w:proofErr w:type="spellEnd"/>
-      <w:r>
-        <w:t>’, and custom prefixes like ‘</w:t>
-      </w:r>
-      <w:proofErr w:type="spellStart"/>
-      <w:r>
-        <w:t>zooc</w:t>
-      </w:r>
-      <w:proofErr w:type="spellEnd"/>
-      <w:r>
-        <w:t>’, ‘</w:t>
-      </w:r>
-      <w:proofErr w:type="spellStart"/>
-      <w:r>
-        <w:t>zooi</w:t>
-      </w:r>
-      <w:proofErr w:type="spellEnd"/>
-      <w:r>
-        <w:t>’, ‘zoon’, and ‘</w:t>
-      </w:r>
-      <w:proofErr w:type="spellStart"/>
-      <w:r>
-        <w:t>zoop</w:t>
-      </w:r>
-      <w:proofErr w:type="spellEnd"/>
-      <w:r>
-        <w:t>’, as can be seen in Figure 3.</w:t>
+        <w:t>The ontology is built using the RDF/OWL syntax, mainly created with the aid of Protégé. It begins by establishing the necessary prefixes for namespaces used in the ontology, such as ‘owl’, ‘rdf’, ‘rdfs’, and custom prefixes like ‘zooc’, ‘zooi’, ‘zoon’, and ‘zoop’, as can be seen in Figure 3.</w:t>
       </w:r>
     </w:p>
     <w:p>
@@ -2698,47 +2646,13 @@
       <w:r>
         <w:t xml:space="preserve"> defines a hierarchy of classes that represent different types of animals. Classes such as ‘</w:t>
       </w:r>
-      <w:proofErr w:type="spellStart"/>
       <w:proofErr w:type="gramStart"/>
       <w:r>
         <w:t>animalc:Amphibian</w:t>
       </w:r>
-      <w:proofErr w:type="spellEnd"/>
       <w:proofErr w:type="gramEnd"/>
       <w:r>
-        <w:t>’, ‘</w:t>
-      </w:r>
-      <w:proofErr w:type="spellStart"/>
-      <w:r>
-        <w:t>animalc:Bird</w:t>
-      </w:r>
-      <w:proofErr w:type="spellEnd"/>
-      <w:r>
-        <w:t>’, ‘</w:t>
-      </w:r>
-      <w:proofErr w:type="spellStart"/>
-      <w:r>
-        <w:t>animalc:Fish</w:t>
-      </w:r>
-      <w:proofErr w:type="spellEnd"/>
-      <w:r>
-        <w:t>’, ‘</w:t>
-      </w:r>
-      <w:proofErr w:type="spellStart"/>
-      <w:r>
-        <w:t>animalc:Mammal</w:t>
-      </w:r>
-      <w:proofErr w:type="spellEnd"/>
-      <w:r>
-        <w:t>’, and ‘</w:t>
-      </w:r>
-      <w:proofErr w:type="spellStart"/>
-      <w:r>
-        <w:t>animalc:Reptile</w:t>
-      </w:r>
-      <w:proofErr w:type="spellEnd"/>
-      <w:r>
-        <w:t xml:space="preserve">’ provide a structured taxonomy of animals based on their biological characteristics and behaviours. It also incorporates logical constructs, such as equivalent classes and restrictions, to capture relationships and constraints among classes. </w:t>
+        <w:t xml:space="preserve">’, ‘animalc:Bird’, ‘animalc:Fish’, ‘animalc:Mammal’, and ‘animalc:Reptile’ provide a structured taxonomy of animals based on their biological characteristics and behaviours. It also incorporates logical constructs, such as equivalent classes and restrictions, to capture relationships and constraints among classes. </w:t>
       </w:r>
     </w:p>
     <w:p>
@@ -2752,12 +2666,10 @@
       <w:r>
         <w:t>‘</w:t>
       </w:r>
-      <w:proofErr w:type="spellStart"/>
       <w:proofErr w:type="gramStart"/>
       <w:r>
         <w:t>animalc:Land</w:t>
       </w:r>
-      <w:proofErr w:type="spellEnd"/>
       <w:proofErr w:type="gramEnd"/>
       <w:r>
         <w:t xml:space="preserve">’ in the ontology, representing land-dwelling animals states that </w:t>
@@ -2772,15 +2684,7 @@
         <w:t>One</w:t>
       </w:r>
       <w:r>
-        <w:t xml:space="preserve"> is defined as the complement of animals that have the property ‘</w:t>
-      </w:r>
-      <w:proofErr w:type="spellStart"/>
-      <w:r>
-        <w:t>zoop:is</w:t>
-      </w:r>
-      <w:proofErr w:type="spellEnd"/>
-      <w:r>
-        <w:t xml:space="preserve">’ with the value "Airborne", </w:t>
+        <w:t xml:space="preserve"> is defined as the complement of animals that have the property ‘zoop:is’ with the value "Airborne", </w:t>
       </w:r>
       <w:r>
         <w:t>which</w:t>
@@ -2806,12 +2710,10 @@
       <w:r>
         <w:t xml:space="preserve"> aquatic animals. This definition ensures that ‘</w:t>
       </w:r>
-      <w:proofErr w:type="spellStart"/>
       <w:proofErr w:type="gramStart"/>
       <w:r>
         <w:t>animalc:Land</w:t>
       </w:r>
-      <w:proofErr w:type="spellEnd"/>
       <w:proofErr w:type="gramEnd"/>
       <w:r>
         <w:t>’ includes only animals that are neither airborne nor aquatic, implying they live on land.</w:t>
@@ -2989,7 +2891,6 @@
         </w:rPr>
         <w:t xml:space="preserve"> </w:t>
       </w:r>
-      <w:proofErr w:type="spellStart"/>
       <w:proofErr w:type="gramStart"/>
       <w:r>
         <w:rPr>
@@ -2998,7 +2899,6 @@
         </w:rPr>
         <w:t>animalc:Land</w:t>
       </w:r>
-      <w:proofErr w:type="spellEnd"/>
       <w:proofErr w:type="gramEnd"/>
       <w:r>
         <w:rPr>
@@ -3561,9 +3461,8 @@
           <w:szCs w:val="28"/>
         </w:rPr>
         <w:lastRenderedPageBreak/>
-        <w:t xml:space="preserve">Use of </w:t>
-      </w:r>
-      <w:proofErr w:type="spellStart"/>
+        <w:t>Use of Wikidata</w:t>
+      </w:r>
       <w:r>
         <w:rPr>
           <w:i w:val="0"/>
@@ -3571,9 +3470,8 @@
           <w:sz w:val="28"/>
           <w:szCs w:val="28"/>
         </w:rPr>
-        <w:t>Wikidata</w:t>
-      </w:r>
-      <w:proofErr w:type="spellEnd"/>
+        <w:t xml:space="preserve"> &amp; </w:t>
+      </w:r>
       <w:r>
         <w:rPr>
           <w:i w:val="0"/>
@@ -3581,20 +3479,9 @@
           <w:sz w:val="28"/>
           <w:szCs w:val="28"/>
         </w:rPr>
-        <w:t xml:space="preserve"> &amp; </w:t>
-      </w:r>
-      <w:proofErr w:type="spellStart"/>
-      <w:r>
-        <w:rPr>
-          <w:i w:val="0"/>
-          <w:iCs w:val="0"/>
-          <w:sz w:val="28"/>
-          <w:szCs w:val="28"/>
-        </w:rPr>
         <w:t>DBpedia</w:t>
       </w:r>
       <w:bookmarkEnd w:id="6"/>
-      <w:proofErr w:type="spellEnd"/>
     </w:p>
     <w:p>
       <w:pPr>
@@ -3602,45 +3489,13 @@
         <w:jc w:val="both"/>
       </w:pPr>
       <w:r>
-        <w:t xml:space="preserve">The integration of </w:t>
-      </w:r>
-      <w:proofErr w:type="spellStart"/>
-      <w:r>
-        <w:t>Wikidata</w:t>
-      </w:r>
-      <w:proofErr w:type="spellEnd"/>
-      <w:r>
-        <w:t xml:space="preserve"> and </w:t>
-      </w:r>
-      <w:proofErr w:type="spellStart"/>
-      <w:r>
-        <w:t>DBpedia</w:t>
-      </w:r>
-      <w:proofErr w:type="spellEnd"/>
-      <w:r>
-        <w:t xml:space="preserve"> has greatly enhanced the functionality and information presented on our website. Through our connection to </w:t>
-      </w:r>
-      <w:proofErr w:type="spellStart"/>
-      <w:r>
-        <w:t>DBpedia</w:t>
-      </w:r>
-      <w:proofErr w:type="spellEnd"/>
-      <w:r>
-        <w:t xml:space="preserve">, we </w:t>
+        <w:t xml:space="preserve">The integration of Wikidata and DBpedia has greatly enhanced the functionality and information presented on our website. Through our connection to DBpedia, we </w:t>
       </w:r>
       <w:r>
         <w:t>were</w:t>
       </w:r>
       <w:r>
-        <w:t xml:space="preserve"> able to enrich the data presented in the 'Inferences' tab by incorporating additional details and context from </w:t>
-      </w:r>
-      <w:proofErr w:type="spellStart"/>
-      <w:r>
-        <w:t>DBpedia's</w:t>
-      </w:r>
-      <w:proofErr w:type="spellEnd"/>
-      <w:r>
-        <w:t xml:space="preserve"> extensive knowledge base.</w:t>
+        <w:t xml:space="preserve"> able to enrich the data presented in the 'Inferences' tab by incorporating additional details and context from DBpedia's extensive knowledge base.</w:t>
       </w:r>
       <w:r>
         <w:t xml:space="preserve"> We present a brief description of the selected class/subclass and additional links for further investigation by the user.</w:t>
@@ -3655,7 +3510,6 @@
         <w:ind w:firstLine="708"/>
         <w:jc w:val="center"/>
       </w:pPr>
-      <w:bookmarkStart w:id="7" w:name="_GoBack"/>
       <w:r>
         <w:rPr>
           <w:noProof/>
@@ -3718,7 +3572,6 @@
           </wp:anchor>
         </w:drawing>
       </w:r>
-      <w:bookmarkEnd w:id="7"/>
     </w:p>
     <w:p>
       <w:pPr>
@@ -3855,23 +3708,7 @@
           <w:sz w:val="20"/>
           <w:szCs w:val="20"/>
         </w:rPr>
-        <w:t xml:space="preserve"> </w:t>
-      </w:r>
-      <w:proofErr w:type="spellStart"/>
-      <w:r>
-        <w:rPr>
-          <w:sz w:val="20"/>
-          <w:szCs w:val="20"/>
-        </w:rPr>
-        <w:t>DBpedia</w:t>
-      </w:r>
-      <w:proofErr w:type="spellEnd"/>
-      <w:r>
-        <w:rPr>
-          <w:sz w:val="20"/>
-          <w:szCs w:val="20"/>
-        </w:rPr>
-        <w:t xml:space="preserve"> query</w:t>
+        <w:t xml:space="preserve"> DBpedia query</w:t>
       </w:r>
     </w:p>
     <w:p>
@@ -3944,15 +3781,7 @@
         </w:drawing>
       </w:r>
       <w:r>
-        <w:t xml:space="preserve">Additionally, our query to </w:t>
-      </w:r>
-      <w:proofErr w:type="spellStart"/>
-      <w:r>
-        <w:t>Wikidata</w:t>
-      </w:r>
-      <w:proofErr w:type="spellEnd"/>
-      <w:r>
-        <w:t xml:space="preserve"> </w:t>
+        <w:t xml:space="preserve">Additionally, our query to Wikidata </w:t>
       </w:r>
       <w:r>
         <w:t>is used</w:t>
@@ -4067,23 +3896,7 @@
           <w:sz w:val="20"/>
           <w:szCs w:val="20"/>
         </w:rPr>
-        <w:t xml:space="preserve"> </w:t>
-      </w:r>
-      <w:proofErr w:type="spellStart"/>
-      <w:r>
-        <w:rPr>
-          <w:sz w:val="20"/>
-          <w:szCs w:val="20"/>
-        </w:rPr>
-        <w:t>Wikidata</w:t>
-      </w:r>
-      <w:proofErr w:type="spellEnd"/>
-      <w:r>
-        <w:rPr>
-          <w:sz w:val="20"/>
-          <w:szCs w:val="20"/>
-        </w:rPr>
-        <w:t xml:space="preserve"> query</w:t>
+        <w:t xml:space="preserve"> Wikidata query</w:t>
       </w:r>
     </w:p>
     <w:p>
@@ -4120,7 +3933,7 @@
           <w:szCs w:val="28"/>
         </w:rPr>
       </w:pPr>
-      <w:bookmarkStart w:id="8" w:name="_Toc136010265"/>
+      <w:bookmarkStart w:id="7" w:name="_Toc136010265"/>
       <w:r>
         <w:rPr>
           <w:i w:val="0"/>
@@ -4131,7 +3944,7 @@
         <w:lastRenderedPageBreak/>
         <w:t>Publication of semantics using Microformats</w:t>
       </w:r>
-      <w:bookmarkEnd w:id="8"/>
+      <w:bookmarkEnd w:id="7"/>
     </w:p>
     <w:p>
       <w:pPr>
@@ -4245,12 +4058,14 @@
         <w:rPr>
           <w:sz w:val="20"/>
           <w:szCs w:val="20"/>
-        </w:rPr>
-      </w:pPr>
-      <w:r>
-        <w:rPr>
-          <w:sz w:val="20"/>
-          <w:szCs w:val="20"/>
+          <w:lang w:val="pt-PT"/>
+        </w:rPr>
+      </w:pPr>
+      <w:r>
+        <w:rPr>
+          <w:sz w:val="20"/>
+          <w:szCs w:val="20"/>
+          <w:lang w:val="pt-PT"/>
         </w:rPr>
         <w:t xml:space="preserve">Figure </w:t>
       </w:r>
@@ -4265,6 +4080,7 @@
         <w:rPr>
           <w:sz w:val="20"/>
           <w:szCs w:val="20"/>
+          <w:lang w:val="pt-PT"/>
         </w:rPr>
         <w:instrText xml:space="preserve"> SEQ Figure \* ARABIC </w:instrText>
       </w:r>
@@ -4280,6 +4096,7 @@
           <w:noProof/>
           <w:sz w:val="20"/>
           <w:szCs w:val="20"/>
+          <w:lang w:val="pt-PT"/>
         </w:rPr>
         <w:t>9</w:t>
       </w:r>
@@ -4294,38 +4111,17 @@
         <w:rPr>
           <w:sz w:val="20"/>
           <w:szCs w:val="20"/>
-        </w:rPr>
-        <w:t xml:space="preserve"> Microformat parsed data of </w:t>
-      </w:r>
-      <w:proofErr w:type="spellStart"/>
-      <w:r>
-        <w:rPr>
-          <w:sz w:val="20"/>
-          <w:szCs w:val="20"/>
-        </w:rPr>
-        <w:t>Cascudinho</w:t>
-      </w:r>
-      <w:proofErr w:type="spellEnd"/>
-      <w:r>
-        <w:rPr>
-          <w:sz w:val="20"/>
-          <w:szCs w:val="20"/>
-        </w:rPr>
-        <w:t>-de-</w:t>
-      </w:r>
-      <w:proofErr w:type="spellStart"/>
-      <w:r>
-        <w:rPr>
-          <w:sz w:val="20"/>
-          <w:szCs w:val="20"/>
-        </w:rPr>
-        <w:t>Caverna</w:t>
-      </w:r>
-      <w:proofErr w:type="spellEnd"/>
+          <w:lang w:val="pt-PT"/>
+        </w:rPr>
+        <w:t xml:space="preserve"> Microformat parsed data of Cascudinho-de-Caverna</w:t>
+      </w:r>
     </w:p>
     <w:p>
       <w:pPr>
         <w:ind w:firstLine="708"/>
+        <w:rPr>
+          <w:lang w:val="pt-PT"/>
+        </w:rPr>
       </w:pPr>
     </w:p>
     <w:p>
@@ -4338,7 +4134,7 @@
           <w:szCs w:val="28"/>
         </w:rPr>
       </w:pPr>
-      <w:bookmarkStart w:id="9" w:name="_Toc136010266"/>
+      <w:bookmarkStart w:id="8" w:name="_Toc136010266"/>
       <w:r>
         <w:rPr>
           <w:i w:val="0"/>
@@ -4349,7 +4145,7 @@
         <w:lastRenderedPageBreak/>
         <w:t>Application Features</w:t>
       </w:r>
-      <w:bookmarkEnd w:id="9"/>
+      <w:bookmarkEnd w:id="8"/>
     </w:p>
     <w:p>
       <w:pPr>
@@ -4366,15 +4162,7 @@
         <w:jc w:val="both"/>
       </w:pPr>
       <w:r>
-        <w:t xml:space="preserve">Additionally, it includes individual buttons organized in the same way as the class hierarchy previously defined. Clicking on any of these buttons will extend the page showing a brief description of the selected class fetched from </w:t>
-      </w:r>
-      <w:proofErr w:type="spellStart"/>
-      <w:r>
-        <w:t>DBpedia</w:t>
-      </w:r>
-      <w:proofErr w:type="spellEnd"/>
-      <w:r>
-        <w:t xml:space="preserve">, a list of </w:t>
+        <w:t xml:space="preserve">Additionally, it includes individual buttons organized in the same way as the class hierarchy previously defined. Clicking on any of these buttons will extend the page showing a brief description of the selected class fetched from DBpedia, a list of </w:t>
       </w:r>
       <w:r>
         <w:t xml:space="preserve">inferred </w:t>
@@ -4570,15 +4358,7 @@
         <w:jc w:val="both"/>
       </w:pPr>
       <w:r>
-        <w:t xml:space="preserve">We also added a picture gathered from </w:t>
-      </w:r>
-      <w:proofErr w:type="spellStart"/>
-      <w:r>
-        <w:t>Wikidata</w:t>
-      </w:r>
-      <w:proofErr w:type="spellEnd"/>
-      <w:r>
-        <w:t xml:space="preserve"> showing a few animals to enhance user experience.</w:t>
+        <w:t>We also added a picture gathered from Wikidata showing a few animals to enhance user experience.</w:t>
       </w:r>
     </w:p>
     <w:p>
@@ -4744,15 +4524,7 @@
         <w:fldChar w:fldCharType="end"/>
       </w:r>
       <w:r>
-        <w:t xml:space="preserve"> Picture from </w:t>
-      </w:r>
-      <w:proofErr w:type="spellStart"/>
-      <w:r>
-        <w:t>Wikidata</w:t>
-      </w:r>
-      <w:proofErr w:type="spellEnd"/>
-      <w:r>
-        <w:t xml:space="preserve"> showcased in the inferences tab</w:t>
+        <w:t xml:space="preserve"> Picture from Wikidata showcased in the inferences tab</w:t>
       </w:r>
     </w:p>
     <w:p>
@@ -4765,7 +4537,7 @@
           <w:szCs w:val="28"/>
         </w:rPr>
       </w:pPr>
-      <w:bookmarkStart w:id="10" w:name="_Toc136010267"/>
+      <w:bookmarkStart w:id="9" w:name="_Toc136010267"/>
       <w:r>
         <w:rPr>
           <w:i w:val="0"/>
@@ -4776,7 +4548,7 @@
         <w:lastRenderedPageBreak/>
         <w:t>Conclusions</w:t>
       </w:r>
-      <w:bookmarkEnd w:id="10"/>
+      <w:bookmarkEnd w:id="9"/>
     </w:p>
     <w:p>
       <w:pPr>
@@ -4784,23 +4556,7 @@
         <w:jc w:val="both"/>
       </w:pPr>
       <w:r>
-        <w:t xml:space="preserve">The development of the new tab for our website has proven to be a resounding success. By incorporating inferences and leveraging data from external sources such as </w:t>
-      </w:r>
-      <w:proofErr w:type="spellStart"/>
-      <w:r>
-        <w:t>Wikidata</w:t>
-      </w:r>
-      <w:proofErr w:type="spellEnd"/>
-      <w:r>
-        <w:t xml:space="preserve"> and </w:t>
-      </w:r>
-      <w:proofErr w:type="spellStart"/>
-      <w:r>
-        <w:t>DBpedia</w:t>
-      </w:r>
-      <w:proofErr w:type="spellEnd"/>
-      <w:r>
-        <w:t>, we have significantly enhanced the information presented to our users.</w:t>
+        <w:t>The development of the new tab for our website has proven to be a resounding success. By incorporating inferences and leveraging data from external sources such as Wikidata and DBpedia, we have significantly enhanced the information presented to our users.</w:t>
       </w:r>
     </w:p>
     <w:p>
@@ -4857,7 +4613,7 @@
           <w:szCs w:val="28"/>
         </w:rPr>
       </w:pPr>
-      <w:bookmarkStart w:id="11" w:name="_Toc136010268"/>
+      <w:bookmarkStart w:id="10" w:name="_Toc136010268"/>
       <w:r>
         <w:rPr>
           <w:i w:val="0"/>
@@ -4868,13 +4624,13 @@
         <w:lastRenderedPageBreak/>
         <w:t>Application Configuration</w:t>
       </w:r>
-      <w:bookmarkEnd w:id="11"/>
+      <w:bookmarkEnd w:id="10"/>
     </w:p>
     <w:p>
       <w:pPr>
         <w:pStyle w:val="Ttulo2"/>
       </w:pPr>
-      <w:bookmarkStart w:id="12" w:name="_Toc136010269"/>
+      <w:bookmarkStart w:id="11" w:name="_Toc136010269"/>
       <w:r>
         <w:rPr>
           <w:sz w:val="24"/>
@@ -4882,7 +4638,7 @@
         </w:rPr>
         <w:t>Requirements</w:t>
       </w:r>
-      <w:bookmarkEnd w:id="12"/>
+      <w:bookmarkEnd w:id="11"/>
     </w:p>
     <w:p>
       <w:pPr>
@@ -4915,11 +4671,9 @@
         </w:numPr>
         <w:jc w:val="both"/>
       </w:pPr>
-      <w:proofErr w:type="spellStart"/>
       <w:r>
         <w:t>GraphDB</w:t>
       </w:r>
-      <w:proofErr w:type="spellEnd"/>
     </w:p>
     <w:p>
       <w:pPr>
@@ -4943,21 +4697,8 @@
         </w:numPr>
         <w:jc w:val="both"/>
       </w:pPr>
-      <w:proofErr w:type="spellStart"/>
-      <w:r>
-        <w:t>sparqlwrapper</w:t>
-      </w:r>
-      <w:proofErr w:type="spellEnd"/>
-      <w:r>
-        <w:t xml:space="preserve"> (pip install </w:t>
-      </w:r>
-      <w:proofErr w:type="spellStart"/>
-      <w:r>
-        <w:t>sparqlwrapper</w:t>
-      </w:r>
-      <w:proofErr w:type="spellEnd"/>
-      <w:r>
-        <w:t>)</w:t>
+      <w:r>
+        <w:t>sparqlwrapper (pip install sparqlwrapper)</w:t>
       </w:r>
     </w:p>
     <w:p>
@@ -4973,7 +4714,7 @@
           <w:szCs w:val="24"/>
         </w:rPr>
       </w:pPr>
-      <w:bookmarkStart w:id="13" w:name="_Toc136010270"/>
+      <w:bookmarkStart w:id="12" w:name="_Toc136010270"/>
       <w:r>
         <w:rPr>
           <w:sz w:val="24"/>
@@ -4981,7 +4722,7 @@
         </w:rPr>
         <w:t>Creating the database</w:t>
       </w:r>
-      <w:bookmarkEnd w:id="13"/>
+      <w:bookmarkEnd w:id="12"/>
     </w:p>
     <w:p>
       <w:pPr>
@@ -4989,15 +4730,7 @@
       </w:pPr>
       <w:r>
         <w:tab/>
-        <w:t xml:space="preserve">In </w:t>
-      </w:r>
-      <w:proofErr w:type="spellStart"/>
-      <w:r>
-        <w:t>GrapDB</w:t>
-      </w:r>
-      <w:proofErr w:type="spellEnd"/>
-      <w:r>
-        <w:t xml:space="preserve"> control panel, it is needed to create a database named “zoo” </w:t>
+        <w:t xml:space="preserve">In GrapDB control panel, it is needed to create a database named “zoo” </w:t>
       </w:r>
       <w:r>
         <w:t>with ruleset OWL2-RL and</w:t>
@@ -5041,15 +4774,7 @@
       </w:pPr>
       <w:r>
         <w:tab/>
-        <w:t xml:space="preserve">Optionally, for the base </w:t>
-      </w:r>
-      <w:proofErr w:type="spellStart"/>
-      <w:r>
-        <w:t>url</w:t>
-      </w:r>
-      <w:proofErr w:type="spellEnd"/>
-      <w:r>
-        <w:t xml:space="preserve">, </w:t>
+        <w:t xml:space="preserve">Optionally, for the base url, </w:t>
       </w:r>
       <w:hyperlink r:id="rId20" w:history="1">
         <w:r>
@@ -5081,7 +4806,7 @@
           <w:szCs w:val="24"/>
         </w:rPr>
       </w:pPr>
-      <w:bookmarkStart w:id="14" w:name="_Toc136010271"/>
+      <w:bookmarkStart w:id="13" w:name="_Toc136010271"/>
       <w:r>
         <w:rPr>
           <w:sz w:val="24"/>
@@ -5103,7 +4828,7 @@
         </w:rPr>
         <w:t>harm</w:t>
       </w:r>
-      <w:bookmarkEnd w:id="14"/>
+      <w:bookmarkEnd w:id="13"/>
     </w:p>
     <w:p>
       <w:pPr>
@@ -5116,15 +4841,7 @@
         <w:tab/>
       </w:r>
       <w:r>
-        <w:t xml:space="preserve">To run the application with PyCharm, simply open the </w:t>
-      </w:r>
-      <w:proofErr w:type="spellStart"/>
-      <w:r>
-        <w:t>wsproject</w:t>
-      </w:r>
-      <w:proofErr w:type="spellEnd"/>
-      <w:r>
-        <w:t xml:space="preserve"> folder and press the run button. Then, a localhost link should appear in the console which needs to be opened with a web browser.</w:t>
+        <w:t>To run the application with PyCharm, simply open the wsproject folder and press the run button. Then, a localhost link should appear in the console which needs to be opened with a web browser.</w:t>
       </w:r>
     </w:p>
     <w:p/>
@@ -5136,7 +4853,7 @@
           <w:szCs w:val="24"/>
         </w:rPr>
       </w:pPr>
-      <w:bookmarkStart w:id="15" w:name="_Toc136010272"/>
+      <w:bookmarkStart w:id="14" w:name="_Toc136010272"/>
       <w:r>
         <w:rPr>
           <w:sz w:val="24"/>
@@ -5144,7 +4861,7 @@
         </w:rPr>
         <w:t>Running with command line</w:t>
       </w:r>
-      <w:bookmarkEnd w:id="15"/>
+      <w:bookmarkEnd w:id="14"/>
     </w:p>
     <w:p>
       <w:pPr>
@@ -5154,31 +4871,7 @@
         <w:tab/>
       </w:r>
       <w:r>
-        <w:t>For running the application using the command line, open a new command line in the “/</w:t>
-      </w:r>
-      <w:proofErr w:type="spellStart"/>
-      <w:r>
-        <w:t>wsproject</w:t>
-      </w:r>
-      <w:proofErr w:type="spellEnd"/>
-      <w:r>
-        <w:t>/” directory and type the command “</w:t>
-      </w:r>
-      <w:proofErr w:type="spellStart"/>
-      <w:r>
-        <w:t>py</w:t>
-      </w:r>
-      <w:proofErr w:type="spellEnd"/>
-      <w:r>
-        <w:t xml:space="preserve"> manage.py </w:t>
-      </w:r>
-      <w:proofErr w:type="spellStart"/>
-      <w:r>
-        <w:t>runserver</w:t>
-      </w:r>
-      <w:proofErr w:type="spellEnd"/>
-      <w:r>
-        <w:t>”. A localhost link should appear in the console which needs to be opened with a web browser.</w:t>
+        <w:t>For running the application using the command line, open a new command line in the “/wsproject/” directory and type the command “py manage.py runserver”. A localhost link should appear in the console which needs to be opened with a web browser.</w:t>
       </w:r>
       <w:r>
         <w:br w:type="page"/>
@@ -5194,7 +4887,7 @@
           <w:szCs w:val="28"/>
         </w:rPr>
       </w:pPr>
-      <w:bookmarkStart w:id="16" w:name="_Toc136010273"/>
+      <w:bookmarkStart w:id="15" w:name="_Toc136010273"/>
       <w:r>
         <w:rPr>
           <w:i w:val="0"/>
@@ -5205,7 +4898,7 @@
         <w:lastRenderedPageBreak/>
         <w:t>References</w:t>
       </w:r>
-      <w:bookmarkEnd w:id="16"/>
+      <w:bookmarkEnd w:id="15"/>
     </w:p>
     <w:p>
       <w:pPr>
@@ -5346,7 +5039,6 @@
         </w:rPr>
         <w:t xml:space="preserve">Representação do Conhecimento, A </w:t>
       </w:r>
-      <w:proofErr w:type="spellStart"/>
       <w:r>
         <w:rPr>
           <w:i/>
@@ -5355,74 +5047,25 @@
         </w:rPr>
         <w:t>Triplestore</w:t>
       </w:r>
-      <w:proofErr w:type="spellEnd"/>
       <w:r>
         <w:rPr>
           <w:lang w:val="pt-PT"/>
         </w:rPr>
-        <w:t xml:space="preserve"> </w:t>
-      </w:r>
-      <w:proofErr w:type="spellStart"/>
-      <w:r>
-        <w:rPr>
-          <w:lang w:val="pt-PT"/>
-        </w:rPr>
-        <w:t>GraphDB</w:t>
-      </w:r>
-      <w:proofErr w:type="spellEnd"/>
-      <w:r>
-        <w:rPr>
-          <w:lang w:val="pt-PT"/>
-        </w:rPr>
-        <w:t>, WS, DETI, UA</w:t>
+        <w:t xml:space="preserve"> GraphDB, WS, DETI, UA</w:t>
       </w:r>
     </w:p>
     <w:p>
       <w:pPr>
         <w:ind w:firstLine="708"/>
         <w:rPr>
-          <w:lang w:val="pt-PT"/>
-        </w:rPr>
-      </w:pPr>
-      <w:r>
-        <w:rPr>
-          <w:lang w:val="pt-PT"/>
-        </w:rPr>
-        <w:t xml:space="preserve">OWL – Web </w:t>
-      </w:r>
-      <w:proofErr w:type="spellStart"/>
-      <w:r>
-        <w:rPr>
-          <w:lang w:val="pt-PT"/>
-        </w:rPr>
-        <w:t>Ontology</w:t>
-      </w:r>
-      <w:proofErr w:type="spellEnd"/>
-      <w:r>
-        <w:rPr>
-          <w:lang w:val="pt-PT"/>
-        </w:rPr>
-        <w:t xml:space="preserve"> </w:t>
-      </w:r>
-      <w:proofErr w:type="spellStart"/>
-      <w:r>
-        <w:rPr>
-          <w:lang w:val="pt-PT"/>
-        </w:rPr>
-        <w:t>Language</w:t>
-      </w:r>
-      <w:proofErr w:type="spellEnd"/>
-      <w:r>
-        <w:rPr>
-          <w:lang w:val="pt-PT"/>
-        </w:rPr>
-        <w:t>, WS, DETI, UA</w:t>
-      </w:r>
-      <w:r>
-        <w:rPr>
-          <w:lang w:val="pt-PT"/>
-        </w:rPr>
-        <w:t xml:space="preserve"> </w:t>
+          <w:lang w:val="en-US"/>
+        </w:rPr>
+      </w:pPr>
+      <w:r>
+        <w:rPr>
+          <w:lang w:val="en-US"/>
+        </w:rPr>
+        <w:t xml:space="preserve">OWL – Web Ontology Language, WS, DETI, UA </w:t>
       </w:r>
     </w:p>
     <w:p>
@@ -5690,7 +5333,7 @@
 </file>
 
 <file path=word/endnotes.xml><?xml version="1.0" encoding="utf-8"?>
-<w:endnotes xmlns:wpc="http://schemas.microsoft.com/office/word/2010/wordprocessingCanvas" xmlns:cx="http://schemas.microsoft.com/office/drawing/2014/chartex" xmlns:cx1="http://schemas.microsoft.com/office/drawing/2015/9/8/chartex" xmlns:cx2="http://schemas.microsoft.com/office/drawing/2015/10/21/chartex" xmlns:cx3="http://schemas.microsoft.com/office/drawing/2016/5/9/chartex" xmlns:cx4="http://schemas.microsoft.com/office/drawing/2016/5/10/chartex" xmlns:cx5="http://schemas.microsoft.com/office/drawing/2016/5/11/chartex" xmlns:cx6="http://schemas.microsoft.com/office/drawing/2016/5/12/chartex" xmlns:cx7="http://schemas.microsoft.com/office/drawing/2016/5/13/chartex" xmlns:cx8="http://schemas.microsoft.com/office/drawing/2016/5/14/chartex" xmlns:mc="http://schemas.openxmlformats.org/markup-compatibility/2006" xmlns:aink="http://schemas.microsoft.com/office/drawing/2016/ink" xmlns:am3d="http://schemas.microsoft.com/office/drawing/2017/model3d" xmlns:o="urn:schemas-microsoft-com:office:office" xmlns:r="http://schemas.openxmlformats.org/officeDocument/2006/relationships" xmlns:m="http://schemas.openxmlformats.org/officeDocument/2006/math" xmlns:v="urn:schemas-microsoft-com:vml" xmlns:wp14="http://schemas.microsoft.com/office/word/2010/wordprocessingDrawing" xmlns:wp="http://schemas.openxmlformats.org/drawingml/2006/wordprocessingDrawing" xmlns:w10="urn:schemas-microsoft-com:office:word" xmlns:w="http://schemas.openxmlformats.org/wordprocessingml/2006/main" xmlns:w14="http://schemas.microsoft.com/office/word/2010/wordml" xmlns:w15="http://schemas.microsoft.com/office/word/2012/wordml" xmlns:w16cex="http://schemas.microsoft.com/office/word/2018/wordml/cex" xmlns:w16cid="http://schemas.microsoft.com/office/word/2016/wordml/cid" xmlns:w16="http://schemas.microsoft.com/office/word/2018/wordml" xmlns:w16se="http://schemas.microsoft.com/office/word/2015/wordml/symex" xmlns:wpg="http://schemas.microsoft.com/office/word/2010/wordprocessingGroup" xmlns:wpi="http://schemas.microsoft.com/office/word/2010/wordprocessingInk" xmlns:wne="http://schemas.microsoft.com/office/word/2006/wordml" xmlns:wps="http://schemas.microsoft.com/office/word/2010/wordprocessingShape" mc:Ignorable="w14 w15 w16se w16cid w16 w16cex wp14">
+<w:endnotes xmlns:wpc="http://schemas.microsoft.com/office/word/2010/wordprocessingCanvas" xmlns:cx="http://schemas.microsoft.com/office/drawing/2014/chartex" xmlns:cx1="http://schemas.microsoft.com/office/drawing/2015/9/8/chartex" xmlns:cx2="http://schemas.microsoft.com/office/drawing/2015/10/21/chartex" xmlns:cx3="http://schemas.microsoft.com/office/drawing/2016/5/9/chartex" xmlns:cx4="http://schemas.microsoft.com/office/drawing/2016/5/10/chartex" xmlns:cx5="http://schemas.microsoft.com/office/drawing/2016/5/11/chartex" xmlns:cx6="http://schemas.microsoft.com/office/drawing/2016/5/12/chartex" xmlns:cx7="http://schemas.microsoft.com/office/drawing/2016/5/13/chartex" xmlns:cx8="http://schemas.microsoft.com/office/drawing/2016/5/14/chartex" xmlns:mc="http://schemas.openxmlformats.org/markup-compatibility/2006" xmlns:aink="http://schemas.microsoft.com/office/drawing/2016/ink" xmlns:am3d="http://schemas.microsoft.com/office/drawing/2017/model3d" xmlns:o="urn:schemas-microsoft-com:office:office" xmlns:oel="http://schemas.microsoft.com/office/2019/extlst" xmlns:r="http://schemas.openxmlformats.org/officeDocument/2006/relationships" xmlns:m="http://schemas.openxmlformats.org/officeDocument/2006/math" xmlns:v="urn:schemas-microsoft-com:vml" xmlns:wp14="http://schemas.microsoft.com/office/word/2010/wordprocessingDrawing" xmlns:wp="http://schemas.openxmlformats.org/drawingml/2006/wordprocessingDrawing" xmlns:w10="urn:schemas-microsoft-com:office:word" xmlns:w="http://schemas.openxmlformats.org/wordprocessingml/2006/main" xmlns:w14="http://schemas.microsoft.com/office/word/2010/wordml" xmlns:w15="http://schemas.microsoft.com/office/word/2012/wordml" xmlns:w16cex="http://schemas.microsoft.com/office/word/2018/wordml/cex" xmlns:w16cid="http://schemas.microsoft.com/office/word/2016/wordml/cid" xmlns:w16="http://schemas.microsoft.com/office/word/2018/wordml" xmlns:w16du="http://schemas.microsoft.com/office/word/2023/wordml/word16du" xmlns:w16sdtdh="http://schemas.microsoft.com/office/word/2020/wordml/sdtdatahash" xmlns:w16se="http://schemas.microsoft.com/office/word/2015/wordml/symex" xmlns:wpg="http://schemas.microsoft.com/office/word/2010/wordprocessingGroup" xmlns:wpi="http://schemas.microsoft.com/office/word/2010/wordprocessingInk" xmlns:wne="http://schemas.microsoft.com/office/word/2006/wordml" xmlns:wps="http://schemas.microsoft.com/office/word/2010/wordprocessingShape" mc:Ignorable="w14 w15 w16se w16cid w16 w16cex w16sdtdh wp14">
   <w:endnote w:type="separator" w:id="-1">
     <w:p>
       <w:pPr>
@@ -5715,7 +5358,7 @@
 </file>
 
 <file path=word/footer1.xml><?xml version="1.0" encoding="utf-8"?>
-<w:ftr xmlns:wpc="http://schemas.microsoft.com/office/word/2010/wordprocessingCanvas" xmlns:cx="http://schemas.microsoft.com/office/drawing/2014/chartex" xmlns:cx1="http://schemas.microsoft.com/office/drawing/2015/9/8/chartex" xmlns:cx2="http://schemas.microsoft.com/office/drawing/2015/10/21/chartex" xmlns:cx3="http://schemas.microsoft.com/office/drawing/2016/5/9/chartex" xmlns:cx4="http://schemas.microsoft.com/office/drawing/2016/5/10/chartex" xmlns:cx5="http://schemas.microsoft.com/office/drawing/2016/5/11/chartex" xmlns:cx6="http://schemas.microsoft.com/office/drawing/2016/5/12/chartex" xmlns:cx7="http://schemas.microsoft.com/office/drawing/2016/5/13/chartex" xmlns:cx8="http://schemas.microsoft.com/office/drawing/2016/5/14/chartex" xmlns:mc="http://schemas.openxmlformats.org/markup-compatibility/2006" xmlns:aink="http://schemas.microsoft.com/office/drawing/2016/ink" xmlns:am3d="http://schemas.microsoft.com/office/drawing/2017/model3d" xmlns:o="urn:schemas-microsoft-com:office:office" xmlns:r="http://schemas.openxmlformats.org/officeDocument/2006/relationships" xmlns:m="http://schemas.openxmlformats.org/officeDocument/2006/math" xmlns:v="urn:schemas-microsoft-com:vml" xmlns:wp14="http://schemas.microsoft.com/office/word/2010/wordprocessingDrawing" xmlns:wp="http://schemas.openxmlformats.org/drawingml/2006/wordprocessingDrawing" xmlns:w10="urn:schemas-microsoft-com:office:word" xmlns:w="http://schemas.openxmlformats.org/wordprocessingml/2006/main" xmlns:w14="http://schemas.microsoft.com/office/word/2010/wordml" xmlns:w15="http://schemas.microsoft.com/office/word/2012/wordml" xmlns:w16cex="http://schemas.microsoft.com/office/word/2018/wordml/cex" xmlns:w16cid="http://schemas.microsoft.com/office/word/2016/wordml/cid" xmlns:w16="http://schemas.microsoft.com/office/word/2018/wordml" xmlns:w16se="http://schemas.microsoft.com/office/word/2015/wordml/symex" xmlns:wpg="http://schemas.microsoft.com/office/word/2010/wordprocessingGroup" xmlns:wpi="http://schemas.microsoft.com/office/word/2010/wordprocessingInk" xmlns:wne="http://schemas.microsoft.com/office/word/2006/wordml" xmlns:wps="http://schemas.microsoft.com/office/word/2010/wordprocessingShape" mc:Ignorable="w14 w15 w16se w16cid w16 w16cex wp14">
+<w:ftr xmlns:wpc="http://schemas.microsoft.com/office/word/2010/wordprocessingCanvas" xmlns:cx="http://schemas.microsoft.com/office/drawing/2014/chartex" xmlns:cx1="http://schemas.microsoft.com/office/drawing/2015/9/8/chartex" xmlns:cx2="http://schemas.microsoft.com/office/drawing/2015/10/21/chartex" xmlns:cx3="http://schemas.microsoft.com/office/drawing/2016/5/9/chartex" xmlns:cx4="http://schemas.microsoft.com/office/drawing/2016/5/10/chartex" xmlns:cx5="http://schemas.microsoft.com/office/drawing/2016/5/11/chartex" xmlns:cx6="http://schemas.microsoft.com/office/drawing/2016/5/12/chartex" xmlns:cx7="http://schemas.microsoft.com/office/drawing/2016/5/13/chartex" xmlns:cx8="http://schemas.microsoft.com/office/drawing/2016/5/14/chartex" xmlns:mc="http://schemas.openxmlformats.org/markup-compatibility/2006" xmlns:aink="http://schemas.microsoft.com/office/drawing/2016/ink" xmlns:am3d="http://schemas.microsoft.com/office/drawing/2017/model3d" xmlns:o="urn:schemas-microsoft-com:office:office" xmlns:oel="http://schemas.microsoft.com/office/2019/extlst" xmlns:r="http://schemas.openxmlformats.org/officeDocument/2006/relationships" xmlns:m="http://schemas.openxmlformats.org/officeDocument/2006/math" xmlns:v="urn:schemas-microsoft-com:vml" xmlns:wp14="http://schemas.microsoft.com/office/word/2010/wordprocessingDrawing" xmlns:wp="http://schemas.openxmlformats.org/drawingml/2006/wordprocessingDrawing" xmlns:w10="urn:schemas-microsoft-com:office:word" xmlns:w="http://schemas.openxmlformats.org/wordprocessingml/2006/main" xmlns:w14="http://schemas.microsoft.com/office/word/2010/wordml" xmlns:w15="http://schemas.microsoft.com/office/word/2012/wordml" xmlns:w16cex="http://schemas.microsoft.com/office/word/2018/wordml/cex" xmlns:w16cid="http://schemas.microsoft.com/office/word/2016/wordml/cid" xmlns:w16="http://schemas.microsoft.com/office/word/2018/wordml" xmlns:w16du="http://schemas.microsoft.com/office/word/2023/wordml/word16du" xmlns:w16sdtdh="http://schemas.microsoft.com/office/word/2020/wordml/sdtdatahash" xmlns:w16se="http://schemas.microsoft.com/office/word/2015/wordml/symex" xmlns:wpg="http://schemas.microsoft.com/office/word/2010/wordprocessingGroup" xmlns:wpi="http://schemas.microsoft.com/office/word/2010/wordprocessingInk" xmlns:wne="http://schemas.microsoft.com/office/word/2006/wordml" xmlns:wps="http://schemas.microsoft.com/office/word/2010/wordprocessingShape" mc:Ignorable="w14 w15 w16se w16cid w16 w16cex w16sdtdh wp14">
   <w:sdt>
     <w:sdtPr>
       <w:id w:val="-1734145441"/>
@@ -5724,7 +5367,6 @@
         <w:docPartUnique/>
       </w:docPartObj>
     </w:sdtPr>
-    <w:sdtEndPr/>
     <w:sdtContent>
       <w:p>
         <w:pPr>
@@ -5758,7 +5400,7 @@
 </file>
 
 <file path=word/footnotes.xml><?xml version="1.0" encoding="utf-8"?>
-<w:footnotes xmlns:wpc="http://schemas.microsoft.com/office/word/2010/wordprocessingCanvas" xmlns:cx="http://schemas.microsoft.com/office/drawing/2014/chartex" xmlns:cx1="http://schemas.microsoft.com/office/drawing/2015/9/8/chartex" xmlns:cx2="http://schemas.microsoft.com/office/drawing/2015/10/21/chartex" xmlns:cx3="http://schemas.microsoft.com/office/drawing/2016/5/9/chartex" xmlns:cx4="http://schemas.microsoft.com/office/drawing/2016/5/10/chartex" xmlns:cx5="http://schemas.microsoft.com/office/drawing/2016/5/11/chartex" xmlns:cx6="http://schemas.microsoft.com/office/drawing/2016/5/12/chartex" xmlns:cx7="http://schemas.microsoft.com/office/drawing/2016/5/13/chartex" xmlns:cx8="http://schemas.microsoft.com/office/drawing/2016/5/14/chartex" xmlns:mc="http://schemas.openxmlformats.org/markup-compatibility/2006" xmlns:aink="http://schemas.microsoft.com/office/drawing/2016/ink" xmlns:am3d="http://schemas.microsoft.com/office/drawing/2017/model3d" xmlns:o="urn:schemas-microsoft-com:office:office" xmlns:r="http://schemas.openxmlformats.org/officeDocument/2006/relationships" xmlns:m="http://schemas.openxmlformats.org/officeDocument/2006/math" xmlns:v="urn:schemas-microsoft-com:vml" xmlns:wp14="http://schemas.microsoft.com/office/word/2010/wordprocessingDrawing" xmlns:wp="http://schemas.openxmlformats.org/drawingml/2006/wordprocessingDrawing" xmlns:w10="urn:schemas-microsoft-com:office:word" xmlns:w="http://schemas.openxmlformats.org/wordprocessingml/2006/main" xmlns:w14="http://schemas.microsoft.com/office/word/2010/wordml" xmlns:w15="http://schemas.microsoft.com/office/word/2012/wordml" xmlns:w16cex="http://schemas.microsoft.com/office/word/2018/wordml/cex" xmlns:w16cid="http://schemas.microsoft.com/office/word/2016/wordml/cid" xmlns:w16="http://schemas.microsoft.com/office/word/2018/wordml" xmlns:w16se="http://schemas.microsoft.com/office/word/2015/wordml/symex" xmlns:wpg="http://schemas.microsoft.com/office/word/2010/wordprocessingGroup" xmlns:wpi="http://schemas.microsoft.com/office/word/2010/wordprocessingInk" xmlns:wne="http://schemas.microsoft.com/office/word/2006/wordml" xmlns:wps="http://schemas.microsoft.com/office/word/2010/wordprocessingShape" mc:Ignorable="w14 w15 w16se w16cid w16 w16cex wp14">
+<w:footnotes xmlns:wpc="http://schemas.microsoft.com/office/word/2010/wordprocessingCanvas" xmlns:cx="http://schemas.microsoft.com/office/drawing/2014/chartex" xmlns:cx1="http://schemas.microsoft.com/office/drawing/2015/9/8/chartex" xmlns:cx2="http://schemas.microsoft.com/office/drawing/2015/10/21/chartex" xmlns:cx3="http://schemas.microsoft.com/office/drawing/2016/5/9/chartex" xmlns:cx4="http://schemas.microsoft.com/office/drawing/2016/5/10/chartex" xmlns:cx5="http://schemas.microsoft.com/office/drawing/2016/5/11/chartex" xmlns:cx6="http://schemas.microsoft.com/office/drawing/2016/5/12/chartex" xmlns:cx7="http://schemas.microsoft.com/office/drawing/2016/5/13/chartex" xmlns:cx8="http://schemas.microsoft.com/office/drawing/2016/5/14/chartex" xmlns:mc="http://schemas.openxmlformats.org/markup-compatibility/2006" xmlns:aink="http://schemas.microsoft.com/office/drawing/2016/ink" xmlns:am3d="http://schemas.microsoft.com/office/drawing/2017/model3d" xmlns:o="urn:schemas-microsoft-com:office:office" xmlns:oel="http://schemas.microsoft.com/office/2019/extlst" xmlns:r="http://schemas.openxmlformats.org/officeDocument/2006/relationships" xmlns:m="http://schemas.openxmlformats.org/officeDocument/2006/math" xmlns:v="urn:schemas-microsoft-com:vml" xmlns:wp14="http://schemas.microsoft.com/office/word/2010/wordprocessingDrawing" xmlns:wp="http://schemas.openxmlformats.org/drawingml/2006/wordprocessingDrawing" xmlns:w10="urn:schemas-microsoft-com:office:word" xmlns:w="http://schemas.openxmlformats.org/wordprocessingml/2006/main" xmlns:w14="http://schemas.microsoft.com/office/word/2010/wordml" xmlns:w15="http://schemas.microsoft.com/office/word/2012/wordml" xmlns:w16cex="http://schemas.microsoft.com/office/word/2018/wordml/cex" xmlns:w16cid="http://schemas.microsoft.com/office/word/2016/wordml/cid" xmlns:w16="http://schemas.microsoft.com/office/word/2018/wordml" xmlns:w16du="http://schemas.microsoft.com/office/word/2023/wordml/word16du" xmlns:w16sdtdh="http://schemas.microsoft.com/office/word/2020/wordml/sdtdatahash" xmlns:w16se="http://schemas.microsoft.com/office/word/2015/wordml/symex" xmlns:wpg="http://schemas.microsoft.com/office/word/2010/wordprocessingGroup" xmlns:wpi="http://schemas.microsoft.com/office/word/2010/wordprocessingInk" xmlns:wne="http://schemas.microsoft.com/office/word/2006/wordml" xmlns:wps="http://schemas.microsoft.com/office/word/2010/wordprocessingShape" mc:Ignorable="w14 w15 w16se w16cid w16 w16cex w16sdtdh wp14">
   <w:footnote w:type="separator" w:id="-1">
     <w:p>
       <w:pPr>
@@ -5783,7 +5425,7 @@
 </file>
 
 <file path=word/numbering.xml><?xml version="1.0" encoding="utf-8"?>
-<w:numbering xmlns:wpc="http://schemas.microsoft.com/office/word/2010/wordprocessingCanvas" xmlns:cx="http://schemas.microsoft.com/office/drawing/2014/chartex" xmlns:cx1="http://schemas.microsoft.com/office/drawing/2015/9/8/chartex" xmlns:cx2="http://schemas.microsoft.com/office/drawing/2015/10/21/chartex" xmlns:cx3="http://schemas.microsoft.com/office/drawing/2016/5/9/chartex" xmlns:cx4="http://schemas.microsoft.com/office/drawing/2016/5/10/chartex" xmlns:cx5="http://schemas.microsoft.com/office/drawing/2016/5/11/chartex" xmlns:cx6="http://schemas.microsoft.com/office/drawing/2016/5/12/chartex" xmlns:cx7="http://schemas.microsoft.com/office/drawing/2016/5/13/chartex" xmlns:cx8="http://schemas.microsoft.com/office/drawing/2016/5/14/chartex" xmlns:mc="http://schemas.openxmlformats.org/markup-compatibility/2006" xmlns:aink="http://schemas.microsoft.com/office/drawing/2016/ink" xmlns:am3d="http://schemas.microsoft.com/office/drawing/2017/model3d" xmlns:o="urn:schemas-microsoft-com:office:office" xmlns:r="http://schemas.openxmlformats.org/officeDocument/2006/relationships" xmlns:m="http://schemas.openxmlformats.org/officeDocument/2006/math" xmlns:v="urn:schemas-microsoft-com:vml" xmlns:wp14="http://schemas.microsoft.com/office/word/2010/wordprocessingDrawing" xmlns:wp="http://schemas.openxmlformats.org/drawingml/2006/wordprocessingDrawing" xmlns:w10="urn:schemas-microsoft-com:office:word" xmlns:w="http://schemas.openxmlformats.org/wordprocessingml/2006/main" xmlns:w14="http://schemas.microsoft.com/office/word/2010/wordml" xmlns:w15="http://schemas.microsoft.com/office/word/2012/wordml" xmlns:w16cex="http://schemas.microsoft.com/office/word/2018/wordml/cex" xmlns:w16cid="http://schemas.microsoft.com/office/word/2016/wordml/cid" xmlns:w16="http://schemas.microsoft.com/office/word/2018/wordml" xmlns:w16se="http://schemas.microsoft.com/office/word/2015/wordml/symex" xmlns:wpg="http://schemas.microsoft.com/office/word/2010/wordprocessingGroup" xmlns:wpi="http://schemas.microsoft.com/office/word/2010/wordprocessingInk" xmlns:wne="http://schemas.microsoft.com/office/word/2006/wordml" xmlns:wps="http://schemas.microsoft.com/office/word/2010/wordprocessingShape" mc:Ignorable="w14 w15 w16se w16cid w16 w16cex wp14">
+<w:numbering xmlns:wpc="http://schemas.microsoft.com/office/word/2010/wordprocessingCanvas" xmlns:cx="http://schemas.microsoft.com/office/drawing/2014/chartex" xmlns:cx1="http://schemas.microsoft.com/office/drawing/2015/9/8/chartex" xmlns:cx2="http://schemas.microsoft.com/office/drawing/2015/10/21/chartex" xmlns:cx3="http://schemas.microsoft.com/office/drawing/2016/5/9/chartex" xmlns:cx4="http://schemas.microsoft.com/office/drawing/2016/5/10/chartex" xmlns:cx5="http://schemas.microsoft.com/office/drawing/2016/5/11/chartex" xmlns:cx6="http://schemas.microsoft.com/office/drawing/2016/5/12/chartex" xmlns:cx7="http://schemas.microsoft.com/office/drawing/2016/5/13/chartex" xmlns:cx8="http://schemas.microsoft.com/office/drawing/2016/5/14/chartex" xmlns:mc="http://schemas.openxmlformats.org/markup-compatibility/2006" xmlns:aink="http://schemas.microsoft.com/office/drawing/2016/ink" xmlns:am3d="http://schemas.microsoft.com/office/drawing/2017/model3d" xmlns:o="urn:schemas-microsoft-com:office:office" xmlns:oel="http://schemas.microsoft.com/office/2019/extlst" xmlns:r="http://schemas.openxmlformats.org/officeDocument/2006/relationships" xmlns:m="http://schemas.openxmlformats.org/officeDocument/2006/math" xmlns:v="urn:schemas-microsoft-com:vml" xmlns:wp14="http://schemas.microsoft.com/office/word/2010/wordprocessingDrawing" xmlns:wp="http://schemas.openxmlformats.org/drawingml/2006/wordprocessingDrawing" xmlns:w10="urn:schemas-microsoft-com:office:word" xmlns:w="http://schemas.openxmlformats.org/wordprocessingml/2006/main" xmlns:w14="http://schemas.microsoft.com/office/word/2010/wordml" xmlns:w15="http://schemas.microsoft.com/office/word/2012/wordml" xmlns:w16cex="http://schemas.microsoft.com/office/word/2018/wordml/cex" xmlns:w16cid="http://schemas.microsoft.com/office/word/2016/wordml/cid" xmlns:w16="http://schemas.microsoft.com/office/word/2018/wordml" xmlns:w16du="http://schemas.microsoft.com/office/word/2023/wordml/word16du" xmlns:w16sdtdh="http://schemas.microsoft.com/office/word/2020/wordml/sdtdatahash" xmlns:w16se="http://schemas.microsoft.com/office/word/2015/wordml/symex" xmlns:wpg="http://schemas.microsoft.com/office/word/2010/wordprocessingGroup" xmlns:wpi="http://schemas.microsoft.com/office/word/2010/wordprocessingInk" xmlns:wne="http://schemas.microsoft.com/office/word/2006/wordml" xmlns:wps="http://schemas.microsoft.com/office/word/2010/wordprocessingShape" mc:Ignorable="w14 w15 w16se w16cid w16 w16cex w16sdtdh wp14">
   <w:abstractNum w:abstractNumId="0" w15:restartNumberingAfterBreak="0">
     <w:nsid w:val="025C2DE2"/>
     <w:multiLevelType w:val="hybridMultilevel"/>
@@ -11165,143 +10807,143 @@
       </w:pPr>
     </w:lvl>
   </w:abstractNum>
-  <w:num w:numId="1">
+  <w:num w:numId="1" w16cid:durableId="1403484598">
     <w:abstractNumId w:val="35"/>
   </w:num>
-  <w:num w:numId="2">
+  <w:num w:numId="2" w16cid:durableId="1928226543">
     <w:abstractNumId w:val="3"/>
   </w:num>
-  <w:num w:numId="3">
+  <w:num w:numId="3" w16cid:durableId="959386061">
     <w:abstractNumId w:val="42"/>
   </w:num>
-  <w:num w:numId="4">
+  <w:num w:numId="4" w16cid:durableId="655574989">
     <w:abstractNumId w:val="16"/>
   </w:num>
-  <w:num w:numId="5">
+  <w:num w:numId="5" w16cid:durableId="1078594109">
     <w:abstractNumId w:val="14"/>
   </w:num>
-  <w:num w:numId="6">
+  <w:num w:numId="6" w16cid:durableId="1754937809">
     <w:abstractNumId w:val="19"/>
   </w:num>
-  <w:num w:numId="7">
+  <w:num w:numId="7" w16cid:durableId="69161321">
     <w:abstractNumId w:val="32"/>
   </w:num>
-  <w:num w:numId="8">
+  <w:num w:numId="8" w16cid:durableId="184055542">
     <w:abstractNumId w:val="8"/>
   </w:num>
-  <w:num w:numId="9">
+  <w:num w:numId="9" w16cid:durableId="1665276246">
     <w:abstractNumId w:val="25"/>
   </w:num>
-  <w:num w:numId="10">
+  <w:num w:numId="10" w16cid:durableId="634917428">
     <w:abstractNumId w:val="24"/>
   </w:num>
-  <w:num w:numId="11">
+  <w:num w:numId="11" w16cid:durableId="1347093250">
     <w:abstractNumId w:val="31"/>
   </w:num>
-  <w:num w:numId="12">
+  <w:num w:numId="12" w16cid:durableId="490415669">
     <w:abstractNumId w:val="13"/>
   </w:num>
-  <w:num w:numId="13">
+  <w:num w:numId="13" w16cid:durableId="1065031018">
     <w:abstractNumId w:val="22"/>
   </w:num>
-  <w:num w:numId="14">
+  <w:num w:numId="14" w16cid:durableId="1945846247">
     <w:abstractNumId w:val="7"/>
   </w:num>
-  <w:num w:numId="15">
+  <w:num w:numId="15" w16cid:durableId="463044534">
     <w:abstractNumId w:val="38"/>
   </w:num>
-  <w:num w:numId="16">
+  <w:num w:numId="16" w16cid:durableId="1183209005">
     <w:abstractNumId w:val="36"/>
   </w:num>
-  <w:num w:numId="17">
+  <w:num w:numId="17" w16cid:durableId="618142087">
     <w:abstractNumId w:val="6"/>
   </w:num>
-  <w:num w:numId="18">
+  <w:num w:numId="18" w16cid:durableId="458571147">
     <w:abstractNumId w:val="34"/>
   </w:num>
-  <w:num w:numId="19">
+  <w:num w:numId="19" w16cid:durableId="1889754476">
     <w:abstractNumId w:val="28"/>
   </w:num>
-  <w:num w:numId="20">
+  <w:num w:numId="20" w16cid:durableId="1549536605">
     <w:abstractNumId w:val="2"/>
   </w:num>
-  <w:num w:numId="21">
+  <w:num w:numId="21" w16cid:durableId="1130783154">
     <w:abstractNumId w:val="37"/>
   </w:num>
-  <w:num w:numId="22">
+  <w:num w:numId="22" w16cid:durableId="54284300">
     <w:abstractNumId w:val="33"/>
   </w:num>
-  <w:num w:numId="23">
+  <w:num w:numId="23" w16cid:durableId="986937486">
     <w:abstractNumId w:val="39"/>
   </w:num>
-  <w:num w:numId="24">
+  <w:num w:numId="24" w16cid:durableId="2102335028">
     <w:abstractNumId w:val="5"/>
   </w:num>
-  <w:num w:numId="25">
+  <w:num w:numId="25" w16cid:durableId="220945776">
     <w:abstractNumId w:val="18"/>
   </w:num>
-  <w:num w:numId="26">
+  <w:num w:numId="26" w16cid:durableId="1788238562">
     <w:abstractNumId w:val="27"/>
   </w:num>
-  <w:num w:numId="27">
+  <w:num w:numId="27" w16cid:durableId="1298072427">
     <w:abstractNumId w:val="4"/>
   </w:num>
-  <w:num w:numId="28">
+  <w:num w:numId="28" w16cid:durableId="1440762756">
     <w:abstractNumId w:val="12"/>
   </w:num>
-  <w:num w:numId="29">
+  <w:num w:numId="29" w16cid:durableId="1391853696">
     <w:abstractNumId w:val="1"/>
   </w:num>
-  <w:num w:numId="30">
+  <w:num w:numId="30" w16cid:durableId="46683733">
     <w:abstractNumId w:val="43"/>
   </w:num>
-  <w:num w:numId="31">
+  <w:num w:numId="31" w16cid:durableId="1579443135">
     <w:abstractNumId w:val="11"/>
   </w:num>
-  <w:num w:numId="32">
+  <w:num w:numId="32" w16cid:durableId="1294630359">
     <w:abstractNumId w:val="0"/>
   </w:num>
-  <w:num w:numId="33">
+  <w:num w:numId="33" w16cid:durableId="2106883271">
     <w:abstractNumId w:val="10"/>
   </w:num>
-  <w:num w:numId="34">
+  <w:num w:numId="34" w16cid:durableId="1905943794">
     <w:abstractNumId w:val="40"/>
   </w:num>
-  <w:num w:numId="35">
+  <w:num w:numId="35" w16cid:durableId="1530869572">
     <w:abstractNumId w:val="41"/>
   </w:num>
-  <w:num w:numId="36">
+  <w:num w:numId="36" w16cid:durableId="1959336962">
     <w:abstractNumId w:val="21"/>
   </w:num>
-  <w:num w:numId="37">
+  <w:num w:numId="37" w16cid:durableId="198513870">
     <w:abstractNumId w:val="29"/>
   </w:num>
-  <w:num w:numId="38">
+  <w:num w:numId="38" w16cid:durableId="925840155">
     <w:abstractNumId w:val="17"/>
   </w:num>
-  <w:num w:numId="39">
+  <w:num w:numId="39" w16cid:durableId="47803366">
     <w:abstractNumId w:val="26"/>
   </w:num>
-  <w:num w:numId="40">
+  <w:num w:numId="40" w16cid:durableId="1203401764">
     <w:abstractNumId w:val="20"/>
   </w:num>
-  <w:num w:numId="41">
+  <w:num w:numId="41" w16cid:durableId="1677997190">
     <w:abstractNumId w:val="15"/>
   </w:num>
-  <w:num w:numId="42">
+  <w:num w:numId="42" w16cid:durableId="961307843">
     <w:abstractNumId w:val="23"/>
   </w:num>
-  <w:num w:numId="43">
+  <w:num w:numId="43" w16cid:durableId="534730576">
     <w:abstractNumId w:val="9"/>
   </w:num>
-  <w:num w:numId="44">
+  <w:num w:numId="44" w16cid:durableId="641615118">
     <w:abstractNumId w:val="30"/>
   </w:num>
 </w:numbering>
 </file>
 
 <file path=word/styles.xml><?xml version="1.0" encoding="utf-8"?>
-<w:styles xmlns:mc="http://schemas.openxmlformats.org/markup-compatibility/2006" xmlns:r="http://schemas.openxmlformats.org/officeDocument/2006/relationships" xmlns:w="http://schemas.openxmlformats.org/wordprocessingml/2006/main" xmlns:w14="http://schemas.microsoft.com/office/word/2010/wordml" xmlns:w15="http://schemas.microsoft.com/office/word/2012/wordml" xmlns:w16cex="http://schemas.microsoft.com/office/word/2018/wordml/cex" xmlns:w16cid="http://schemas.microsoft.com/office/word/2016/wordml/cid" xmlns:w16="http://schemas.microsoft.com/office/word/2018/wordml" xmlns:w16se="http://schemas.microsoft.com/office/word/2015/wordml/symex" mc:Ignorable="w14 w15 w16se w16cid w16 w16cex">
+<w:styles xmlns:mc="http://schemas.openxmlformats.org/markup-compatibility/2006" xmlns:r="http://schemas.openxmlformats.org/officeDocument/2006/relationships" xmlns:w="http://schemas.openxmlformats.org/wordprocessingml/2006/main" xmlns:w14="http://schemas.microsoft.com/office/word/2010/wordml" xmlns:w15="http://schemas.microsoft.com/office/word/2012/wordml" xmlns:w16cex="http://schemas.microsoft.com/office/word/2018/wordml/cex" xmlns:w16cid="http://schemas.microsoft.com/office/word/2016/wordml/cid" xmlns:w16="http://schemas.microsoft.com/office/word/2018/wordml" xmlns:w16sdtdh="http://schemas.microsoft.com/office/word/2020/wordml/sdtdatahash" xmlns:w16se="http://schemas.microsoft.com/office/word/2015/wordml/symex" mc:Ignorable="w14 w15 w16se w16cid w16 w16cex w16sdtdh">
   <w:docDefaults>
     <w:rPrDefault>
       <w:rPr>

</xml_diff>

<commit_message>
added information about inferences page to index page; added RDFa mentionings to report file
</commit_message>
<xml_diff>
--- a/TP2/papers/report.docx
+++ b/TP2/papers/report.docx
@@ -87,8 +87,18 @@
           <w:sz w:val="30"/>
           <w:szCs w:val="30"/>
         </w:rPr>
-        <w:t>Web Semântica</w:t>
-      </w:r>
+        <w:t xml:space="preserve">Web </w:t>
+      </w:r>
+      <w:proofErr w:type="spellStart"/>
+      <w:r>
+        <w:rPr>
+          <w:rFonts w:asciiTheme="majorHAnsi" w:hAnsiTheme="majorHAnsi" w:cstheme="majorHAnsi"/>
+          <w:sz w:val="30"/>
+          <w:szCs w:val="30"/>
+        </w:rPr>
+        <w:t>Semântica</w:t>
+      </w:r>
+      <w:proofErr w:type="spellEnd"/>
     </w:p>
     <w:p>
       <w:pPr>
@@ -198,8 +208,18 @@
                                 <w:sz w:val="24"/>
                                 <w:szCs w:val="24"/>
                               </w:rPr>
-                              <w:t>João Bernardo Coelho Leite</w:t>
+                              <w:t xml:space="preserve">João Bernardo Coelho </w:t>
                             </w:r>
+                            <w:proofErr w:type="spellStart"/>
+                            <w:r>
+                              <w:rPr>
+                                <w:rFonts w:asciiTheme="majorHAnsi" w:hAnsiTheme="majorHAnsi"/>
+                                <w:sz w:val="24"/>
+                                <w:szCs w:val="24"/>
+                              </w:rPr>
+                              <w:t>Leite</w:t>
+                            </w:r>
+                            <w:proofErr w:type="spellEnd"/>
                             <w:r>
                               <w:rPr>
                                 <w:rFonts w:asciiTheme="majorHAnsi" w:hAnsiTheme="majorHAnsi"/>
@@ -395,8 +415,18 @@
                           <w:sz w:val="24"/>
                           <w:szCs w:val="24"/>
                         </w:rPr>
-                        <w:t>João Bernardo Coelho Leite</w:t>
+                        <w:t xml:space="preserve">João Bernardo Coelho </w:t>
                       </w:r>
+                      <w:proofErr w:type="spellStart"/>
+                      <w:r>
+                        <w:rPr>
+                          <w:rFonts w:asciiTheme="majorHAnsi" w:hAnsiTheme="majorHAnsi"/>
+                          <w:sz w:val="24"/>
+                          <w:szCs w:val="24"/>
+                        </w:rPr>
+                        <w:t>Leite</w:t>
+                      </w:r>
+                      <w:proofErr w:type="spellEnd"/>
                       <w:r>
                         <w:rPr>
                           <w:rFonts w:asciiTheme="majorHAnsi" w:hAnsiTheme="majorHAnsi"/>
@@ -681,9 +711,11 @@
               <w:bCs w:val="0"/>
               <w:caps w:val="0"/>
               <w:noProof/>
+              <w:kern w:val="2"/>
               <w:sz w:val="22"/>
               <w:szCs w:val="22"/>
               <w:lang w:eastAsia="pt-PT"/>
+              <w14:ligatures w14:val="standardContextual"/>
             </w:rPr>
           </w:pPr>
           <w:r>
@@ -722,7 +754,7 @@
             </w:rPr>
             <w:fldChar w:fldCharType="separate"/>
           </w:r>
-          <w:hyperlink w:anchor="_Toc136010258" w:history="1">
+          <w:hyperlink w:anchor="_Toc136342873" w:history="1">
             <w:r>
               <w:rPr>
                 <w:rStyle w:val="Hiperligao"/>
@@ -749,7 +781,7 @@
                 <w:noProof/>
                 <w:webHidden/>
               </w:rPr>
-              <w:instrText xml:space="preserve"> PAGEREF _Toc136010258 \h </w:instrText>
+              <w:instrText xml:space="preserve"> PAGEREF _Toc136342873 \h </w:instrText>
             </w:r>
             <w:r>
               <w:rPr>
@@ -792,12 +824,14 @@
               <w:bCs w:val="0"/>
               <w:caps w:val="0"/>
               <w:noProof/>
+              <w:kern w:val="2"/>
               <w:sz w:val="22"/>
               <w:szCs w:val="22"/>
               <w:lang w:eastAsia="pt-PT"/>
+              <w14:ligatures w14:val="standardContextual"/>
             </w:rPr>
           </w:pPr>
-          <w:hyperlink w:anchor="_Toc136010259" w:history="1">
+          <w:hyperlink w:anchor="_Toc136342874" w:history="1">
             <w:r>
               <w:rPr>
                 <w:rStyle w:val="Hiperligao"/>
@@ -824,7 +858,7 @@
                 <w:noProof/>
                 <w:webHidden/>
               </w:rPr>
-              <w:instrText xml:space="preserve"> PAGEREF _Toc136010259 \h </w:instrText>
+              <w:instrText xml:space="preserve"> PAGEREF _Toc136342874 \h </w:instrText>
             </w:r>
             <w:r>
               <w:rPr>
@@ -865,12 +899,14 @@
               <w:rFonts w:eastAsiaTheme="minorEastAsia" w:cstheme="minorBidi"/>
               <w:smallCaps w:val="0"/>
               <w:noProof/>
+              <w:kern w:val="2"/>
               <w:sz w:val="22"/>
               <w:szCs w:val="22"/>
               <w:lang w:val="pt-PT" w:eastAsia="pt-PT"/>
+              <w14:ligatures w14:val="standardContextual"/>
             </w:rPr>
           </w:pPr>
-          <w:hyperlink w:anchor="_Toc136010260" w:history="1">
+          <w:hyperlink w:anchor="_Toc136342875" w:history="1">
             <w:r>
               <w:rPr>
                 <w:rStyle w:val="Hiperligao"/>
@@ -897,7 +933,7 @@
                 <w:noProof/>
                 <w:webHidden/>
               </w:rPr>
-              <w:instrText xml:space="preserve"> PAGEREF _Toc136010260 \h </w:instrText>
+              <w:instrText xml:space="preserve"> PAGEREF _Toc136342875 \h </w:instrText>
             </w:r>
             <w:r>
               <w:rPr>
@@ -940,12 +976,14 @@
               <w:bCs w:val="0"/>
               <w:caps w:val="0"/>
               <w:noProof/>
+              <w:kern w:val="2"/>
               <w:sz w:val="22"/>
               <w:szCs w:val="22"/>
               <w:lang w:eastAsia="pt-PT"/>
+              <w14:ligatures w14:val="standardContextual"/>
             </w:rPr>
           </w:pPr>
-          <w:hyperlink w:anchor="_Toc136010261" w:history="1">
+          <w:hyperlink w:anchor="_Toc136342876" w:history="1">
             <w:r>
               <w:rPr>
                 <w:rStyle w:val="Hiperligao"/>
@@ -972,7 +1010,7 @@
                 <w:noProof/>
                 <w:webHidden/>
               </w:rPr>
-              <w:instrText xml:space="preserve"> PAGEREF _Toc136010261 \h </w:instrText>
+              <w:instrText xml:space="preserve"> PAGEREF _Toc136342876 \h </w:instrText>
             </w:r>
             <w:r>
               <w:rPr>
@@ -1013,12 +1051,14 @@
               <w:rFonts w:eastAsiaTheme="minorEastAsia" w:cstheme="minorBidi"/>
               <w:smallCaps w:val="0"/>
               <w:noProof/>
+              <w:kern w:val="2"/>
               <w:sz w:val="22"/>
               <w:szCs w:val="22"/>
               <w:lang w:val="pt-PT" w:eastAsia="pt-PT"/>
+              <w14:ligatures w14:val="standardContextual"/>
             </w:rPr>
           </w:pPr>
-          <w:hyperlink w:anchor="_Toc136010262" w:history="1">
+          <w:hyperlink w:anchor="_Toc136342877" w:history="1">
             <w:r>
               <w:rPr>
                 <w:rStyle w:val="Hiperligao"/>
@@ -1045,7 +1085,7 @@
                 <w:noProof/>
                 <w:webHidden/>
               </w:rPr>
-              <w:instrText xml:space="preserve"> PAGEREF _Toc136010262 \h </w:instrText>
+              <w:instrText xml:space="preserve"> PAGEREF _Toc136342877 \h </w:instrText>
             </w:r>
             <w:r>
               <w:rPr>
@@ -1086,12 +1126,14 @@
               <w:rFonts w:eastAsiaTheme="minorEastAsia" w:cstheme="minorBidi"/>
               <w:smallCaps w:val="0"/>
               <w:noProof/>
+              <w:kern w:val="2"/>
               <w:sz w:val="22"/>
               <w:szCs w:val="22"/>
               <w:lang w:val="pt-PT" w:eastAsia="pt-PT"/>
+              <w14:ligatures w14:val="standardContextual"/>
             </w:rPr>
           </w:pPr>
-          <w:hyperlink w:anchor="_Toc136010263" w:history="1">
+          <w:hyperlink w:anchor="_Toc136342878" w:history="1">
             <w:r>
               <w:rPr>
                 <w:rStyle w:val="Hiperligao"/>
@@ -1118,7 +1160,7 @@
                 <w:noProof/>
                 <w:webHidden/>
               </w:rPr>
-              <w:instrText xml:space="preserve"> PAGEREF _Toc136010263 \h </w:instrText>
+              <w:instrText xml:space="preserve"> PAGEREF _Toc136342878 \h </w:instrText>
             </w:r>
             <w:r>
               <w:rPr>
@@ -1161,12 +1203,14 @@
               <w:bCs w:val="0"/>
               <w:caps w:val="0"/>
               <w:noProof/>
+              <w:kern w:val="2"/>
               <w:sz w:val="22"/>
               <w:szCs w:val="22"/>
               <w:lang w:eastAsia="pt-PT"/>
+              <w14:ligatures w14:val="standardContextual"/>
             </w:rPr>
           </w:pPr>
-          <w:hyperlink w:anchor="_Toc136010264" w:history="1">
+          <w:hyperlink w:anchor="_Toc136342879" w:history="1">
             <w:r>
               <w:rPr>
                 <w:rStyle w:val="Hiperligao"/>
@@ -1193,7 +1237,7 @@
                 <w:noProof/>
                 <w:webHidden/>
               </w:rPr>
-              <w:instrText xml:space="preserve"> PAGEREF _Toc136010264 \h </w:instrText>
+              <w:instrText xml:space="preserve"> PAGEREF _Toc136342879 \h </w:instrText>
             </w:r>
             <w:r>
               <w:rPr>
@@ -1236,18 +1280,20 @@
               <w:bCs w:val="0"/>
               <w:caps w:val="0"/>
               <w:noProof/>
+              <w:kern w:val="2"/>
               <w:sz w:val="22"/>
               <w:szCs w:val="22"/>
               <w:lang w:eastAsia="pt-PT"/>
+              <w14:ligatures w14:val="standardContextual"/>
             </w:rPr>
           </w:pPr>
-          <w:hyperlink w:anchor="_Toc136010265" w:history="1">
+          <w:hyperlink w:anchor="_Toc136342880" w:history="1">
             <w:r>
               <w:rPr>
                 <w:rStyle w:val="Hiperligao"/>
                 <w:noProof/>
               </w:rPr>
-              <w:t>Publication of semantics using Microformats</w:t>
+              <w:t>Publication of semantics using Microformats and RDFa</w:t>
             </w:r>
             <w:r>
               <w:rPr>
@@ -1268,7 +1314,7 @@
                 <w:noProof/>
                 <w:webHidden/>
               </w:rPr>
-              <w:instrText xml:space="preserve"> PAGEREF _Toc136010265 \h </w:instrText>
+              <w:instrText xml:space="preserve"> PAGEREF _Toc136342880 \h </w:instrText>
             </w:r>
             <w:r>
               <w:rPr>
@@ -1311,12 +1357,14 @@
               <w:bCs w:val="0"/>
               <w:caps w:val="0"/>
               <w:noProof/>
+              <w:kern w:val="2"/>
               <w:sz w:val="22"/>
               <w:szCs w:val="22"/>
               <w:lang w:eastAsia="pt-PT"/>
+              <w14:ligatures w14:val="standardContextual"/>
             </w:rPr>
           </w:pPr>
-          <w:hyperlink w:anchor="_Toc136010266" w:history="1">
+          <w:hyperlink w:anchor="_Toc136342881" w:history="1">
             <w:r>
               <w:rPr>
                 <w:rStyle w:val="Hiperligao"/>
@@ -1343,82 +1391,7 @@
                 <w:noProof/>
                 <w:webHidden/>
               </w:rPr>
-              <w:instrText xml:space="preserve"> PAGEREF _Toc136010266 \h </w:instrText>
-            </w:r>
-            <w:r>
-              <w:rPr>
-                <w:noProof/>
-                <w:webHidden/>
-              </w:rPr>
-            </w:r>
-            <w:r>
-              <w:rPr>
-                <w:noProof/>
-                <w:webHidden/>
-              </w:rPr>
-              <w:fldChar w:fldCharType="separate"/>
-            </w:r>
-            <w:r>
-              <w:rPr>
-                <w:noProof/>
-                <w:webHidden/>
-              </w:rPr>
-              <w:t>8</w:t>
-            </w:r>
-            <w:r>
-              <w:rPr>
-                <w:noProof/>
-                <w:webHidden/>
-              </w:rPr>
-              <w:fldChar w:fldCharType="end"/>
-            </w:r>
-          </w:hyperlink>
-        </w:p>
-        <w:p>
-          <w:pPr>
-            <w:pStyle w:val="ndice1"/>
-            <w:tabs>
-              <w:tab w:val="right" w:leader="dot" w:pos="8494"/>
-            </w:tabs>
-            <w:rPr>
-              <w:rFonts w:eastAsiaTheme="minorEastAsia" w:cstheme="minorBidi"/>
-              <w:b w:val="0"/>
-              <w:bCs w:val="0"/>
-              <w:caps w:val="0"/>
-              <w:noProof/>
-              <w:sz w:val="22"/>
-              <w:szCs w:val="22"/>
-              <w:lang w:eastAsia="pt-PT"/>
-            </w:rPr>
-          </w:pPr>
-          <w:hyperlink w:anchor="_Toc136010267" w:history="1">
-            <w:r>
-              <w:rPr>
-                <w:rStyle w:val="Hiperligao"/>
-                <w:noProof/>
-              </w:rPr>
-              <w:t>Conclusions</w:t>
-            </w:r>
-            <w:r>
-              <w:rPr>
-                <w:noProof/>
-                <w:webHidden/>
-              </w:rPr>
-              <w:tab/>
-            </w:r>
-            <w:r>
-              <w:rPr>
-                <w:noProof/>
-                <w:webHidden/>
-              </w:rPr>
-              <w:fldChar w:fldCharType="begin"/>
-            </w:r>
-            <w:r>
-              <w:rPr>
-                <w:noProof/>
-                <w:webHidden/>
-              </w:rPr>
-              <w:instrText xml:space="preserve"> PAGEREF _Toc136010267 \h </w:instrText>
+              <w:instrText xml:space="preserve"> PAGEREF _Toc136342881 \h </w:instrText>
             </w:r>
             <w:r>
               <w:rPr>
@@ -1461,18 +1434,20 @@
               <w:bCs w:val="0"/>
               <w:caps w:val="0"/>
               <w:noProof/>
+              <w:kern w:val="2"/>
               <w:sz w:val="22"/>
               <w:szCs w:val="22"/>
               <w:lang w:eastAsia="pt-PT"/>
+              <w14:ligatures w14:val="standardContextual"/>
             </w:rPr>
           </w:pPr>
-          <w:hyperlink w:anchor="_Toc136010268" w:history="1">
+          <w:hyperlink w:anchor="_Toc136342882" w:history="1">
             <w:r>
               <w:rPr>
                 <w:rStyle w:val="Hiperligao"/>
                 <w:noProof/>
               </w:rPr>
-              <w:t>Application Configuration</w:t>
+              <w:t>Conclusions</w:t>
             </w:r>
             <w:r>
               <w:rPr>
@@ -1493,299 +1468,7 @@
                 <w:noProof/>
                 <w:webHidden/>
               </w:rPr>
-              <w:instrText xml:space="preserve"> PAGEREF _Toc136010268 \h </w:instrText>
-            </w:r>
-            <w:r>
-              <w:rPr>
-                <w:noProof/>
-                <w:webHidden/>
-              </w:rPr>
-            </w:r>
-            <w:r>
-              <w:rPr>
-                <w:noProof/>
-                <w:webHidden/>
-              </w:rPr>
-              <w:fldChar w:fldCharType="separate"/>
-            </w:r>
-            <w:r>
-              <w:rPr>
-                <w:noProof/>
-                <w:webHidden/>
-              </w:rPr>
-              <w:t>10</w:t>
-            </w:r>
-            <w:r>
-              <w:rPr>
-                <w:noProof/>
-                <w:webHidden/>
-              </w:rPr>
-              <w:fldChar w:fldCharType="end"/>
-            </w:r>
-          </w:hyperlink>
-        </w:p>
-        <w:p>
-          <w:pPr>
-            <w:pStyle w:val="ndice2"/>
-            <w:tabs>
-              <w:tab w:val="right" w:leader="dot" w:pos="8494"/>
-            </w:tabs>
-            <w:rPr>
-              <w:rFonts w:eastAsiaTheme="minorEastAsia" w:cstheme="minorBidi"/>
-              <w:smallCaps w:val="0"/>
-              <w:noProof/>
-              <w:sz w:val="22"/>
-              <w:szCs w:val="22"/>
-              <w:lang w:val="pt-PT" w:eastAsia="pt-PT"/>
-            </w:rPr>
-          </w:pPr>
-          <w:hyperlink w:anchor="_Toc136010269" w:history="1">
-            <w:r>
-              <w:rPr>
-                <w:rStyle w:val="Hiperligao"/>
-                <w:noProof/>
-              </w:rPr>
-              <w:t>Requirements</w:t>
-            </w:r>
-            <w:r>
-              <w:rPr>
-                <w:noProof/>
-                <w:webHidden/>
-              </w:rPr>
-              <w:tab/>
-            </w:r>
-            <w:r>
-              <w:rPr>
-                <w:noProof/>
-                <w:webHidden/>
-              </w:rPr>
-              <w:fldChar w:fldCharType="begin"/>
-            </w:r>
-            <w:r>
-              <w:rPr>
-                <w:noProof/>
-                <w:webHidden/>
-              </w:rPr>
-              <w:instrText xml:space="preserve"> PAGEREF _Toc136010269 \h </w:instrText>
-            </w:r>
-            <w:r>
-              <w:rPr>
-                <w:noProof/>
-                <w:webHidden/>
-              </w:rPr>
-            </w:r>
-            <w:r>
-              <w:rPr>
-                <w:noProof/>
-                <w:webHidden/>
-              </w:rPr>
-              <w:fldChar w:fldCharType="separate"/>
-            </w:r>
-            <w:r>
-              <w:rPr>
-                <w:noProof/>
-                <w:webHidden/>
-              </w:rPr>
-              <w:t>10</w:t>
-            </w:r>
-            <w:r>
-              <w:rPr>
-                <w:noProof/>
-                <w:webHidden/>
-              </w:rPr>
-              <w:fldChar w:fldCharType="end"/>
-            </w:r>
-          </w:hyperlink>
-        </w:p>
-        <w:p>
-          <w:pPr>
-            <w:pStyle w:val="ndice2"/>
-            <w:tabs>
-              <w:tab w:val="right" w:leader="dot" w:pos="8494"/>
-            </w:tabs>
-            <w:rPr>
-              <w:rFonts w:eastAsiaTheme="minorEastAsia" w:cstheme="minorBidi"/>
-              <w:smallCaps w:val="0"/>
-              <w:noProof/>
-              <w:sz w:val="22"/>
-              <w:szCs w:val="22"/>
-              <w:lang w:val="pt-PT" w:eastAsia="pt-PT"/>
-            </w:rPr>
-          </w:pPr>
-          <w:hyperlink w:anchor="_Toc136010270" w:history="1">
-            <w:r>
-              <w:rPr>
-                <w:rStyle w:val="Hiperligao"/>
-                <w:noProof/>
-              </w:rPr>
-              <w:t>Creating the database</w:t>
-            </w:r>
-            <w:r>
-              <w:rPr>
-                <w:noProof/>
-                <w:webHidden/>
-              </w:rPr>
-              <w:tab/>
-            </w:r>
-            <w:r>
-              <w:rPr>
-                <w:noProof/>
-                <w:webHidden/>
-              </w:rPr>
-              <w:fldChar w:fldCharType="begin"/>
-            </w:r>
-            <w:r>
-              <w:rPr>
-                <w:noProof/>
-                <w:webHidden/>
-              </w:rPr>
-              <w:instrText xml:space="preserve"> PAGEREF _Toc136010270 \h </w:instrText>
-            </w:r>
-            <w:r>
-              <w:rPr>
-                <w:noProof/>
-                <w:webHidden/>
-              </w:rPr>
-            </w:r>
-            <w:r>
-              <w:rPr>
-                <w:noProof/>
-                <w:webHidden/>
-              </w:rPr>
-              <w:fldChar w:fldCharType="separate"/>
-            </w:r>
-            <w:r>
-              <w:rPr>
-                <w:noProof/>
-                <w:webHidden/>
-              </w:rPr>
-              <w:t>10</w:t>
-            </w:r>
-            <w:r>
-              <w:rPr>
-                <w:noProof/>
-                <w:webHidden/>
-              </w:rPr>
-              <w:fldChar w:fldCharType="end"/>
-            </w:r>
-          </w:hyperlink>
-        </w:p>
-        <w:p>
-          <w:pPr>
-            <w:pStyle w:val="ndice2"/>
-            <w:tabs>
-              <w:tab w:val="right" w:leader="dot" w:pos="8494"/>
-            </w:tabs>
-            <w:rPr>
-              <w:rFonts w:eastAsiaTheme="minorEastAsia" w:cstheme="minorBidi"/>
-              <w:smallCaps w:val="0"/>
-              <w:noProof/>
-              <w:sz w:val="22"/>
-              <w:szCs w:val="22"/>
-              <w:lang w:val="pt-PT" w:eastAsia="pt-PT"/>
-            </w:rPr>
-          </w:pPr>
-          <w:hyperlink w:anchor="_Toc136010271" w:history="1">
-            <w:r>
-              <w:rPr>
-                <w:rStyle w:val="Hiperligao"/>
-                <w:noProof/>
-              </w:rPr>
-              <w:t>Running with PyCharm</w:t>
-            </w:r>
-            <w:r>
-              <w:rPr>
-                <w:noProof/>
-                <w:webHidden/>
-              </w:rPr>
-              <w:tab/>
-            </w:r>
-            <w:r>
-              <w:rPr>
-                <w:noProof/>
-                <w:webHidden/>
-              </w:rPr>
-              <w:fldChar w:fldCharType="begin"/>
-            </w:r>
-            <w:r>
-              <w:rPr>
-                <w:noProof/>
-                <w:webHidden/>
-              </w:rPr>
-              <w:instrText xml:space="preserve"> PAGEREF _Toc136010271 \h </w:instrText>
-            </w:r>
-            <w:r>
-              <w:rPr>
-                <w:noProof/>
-                <w:webHidden/>
-              </w:rPr>
-            </w:r>
-            <w:r>
-              <w:rPr>
-                <w:noProof/>
-                <w:webHidden/>
-              </w:rPr>
-              <w:fldChar w:fldCharType="separate"/>
-            </w:r>
-            <w:r>
-              <w:rPr>
-                <w:noProof/>
-                <w:webHidden/>
-              </w:rPr>
-              <w:t>10</w:t>
-            </w:r>
-            <w:r>
-              <w:rPr>
-                <w:noProof/>
-                <w:webHidden/>
-              </w:rPr>
-              <w:fldChar w:fldCharType="end"/>
-            </w:r>
-          </w:hyperlink>
-        </w:p>
-        <w:p>
-          <w:pPr>
-            <w:pStyle w:val="ndice2"/>
-            <w:tabs>
-              <w:tab w:val="right" w:leader="dot" w:pos="8494"/>
-            </w:tabs>
-            <w:rPr>
-              <w:rFonts w:eastAsiaTheme="minorEastAsia" w:cstheme="minorBidi"/>
-              <w:smallCaps w:val="0"/>
-              <w:noProof/>
-              <w:sz w:val="22"/>
-              <w:szCs w:val="22"/>
-              <w:lang w:val="pt-PT" w:eastAsia="pt-PT"/>
-            </w:rPr>
-          </w:pPr>
-          <w:hyperlink w:anchor="_Toc136010272" w:history="1">
-            <w:r>
-              <w:rPr>
-                <w:rStyle w:val="Hiperligao"/>
-                <w:noProof/>
-              </w:rPr>
-              <w:t>Running with command line</w:t>
-            </w:r>
-            <w:r>
-              <w:rPr>
-                <w:noProof/>
-                <w:webHidden/>
-              </w:rPr>
-              <w:tab/>
-            </w:r>
-            <w:r>
-              <w:rPr>
-                <w:noProof/>
-                <w:webHidden/>
-              </w:rPr>
-              <w:fldChar w:fldCharType="begin"/>
-            </w:r>
-            <w:r>
-              <w:rPr>
-                <w:noProof/>
-                <w:webHidden/>
-              </w:rPr>
-              <w:instrText xml:space="preserve"> PAGEREF _Toc136010272 \h </w:instrText>
+              <w:instrText xml:space="preserve"> PAGEREF _Toc136342882 \h </w:instrText>
             </w:r>
             <w:r>
               <w:rPr>
@@ -1828,18 +1511,20 @@
               <w:bCs w:val="0"/>
               <w:caps w:val="0"/>
               <w:noProof/>
+              <w:kern w:val="2"/>
               <w:sz w:val="22"/>
               <w:szCs w:val="22"/>
               <w:lang w:eastAsia="pt-PT"/>
+              <w14:ligatures w14:val="standardContextual"/>
             </w:rPr>
           </w:pPr>
-          <w:hyperlink w:anchor="_Toc136010273" w:history="1">
+          <w:hyperlink w:anchor="_Toc136342883" w:history="1">
             <w:r>
               <w:rPr>
                 <w:rStyle w:val="Hiperligao"/>
                 <w:noProof/>
               </w:rPr>
-              <w:t>References</w:t>
+              <w:t>Application Configuration</w:t>
             </w:r>
             <w:r>
               <w:rPr>
@@ -1860,7 +1545,7 @@
                 <w:noProof/>
                 <w:webHidden/>
               </w:rPr>
-              <w:instrText xml:space="preserve"> PAGEREF _Toc136010273 \h </w:instrText>
+              <w:instrText xml:space="preserve"> PAGEREF _Toc136342883 \h </w:instrText>
             </w:r>
             <w:r>
               <w:rPr>
@@ -1892,6 +1577,383 @@
           </w:hyperlink>
         </w:p>
         <w:p>
+          <w:pPr>
+            <w:pStyle w:val="ndice2"/>
+            <w:tabs>
+              <w:tab w:val="right" w:leader="dot" w:pos="8494"/>
+            </w:tabs>
+            <w:rPr>
+              <w:rFonts w:eastAsiaTheme="minorEastAsia" w:cstheme="minorBidi"/>
+              <w:smallCaps w:val="0"/>
+              <w:noProof/>
+              <w:kern w:val="2"/>
+              <w:sz w:val="22"/>
+              <w:szCs w:val="22"/>
+              <w:lang w:val="pt-PT" w:eastAsia="pt-PT"/>
+              <w14:ligatures w14:val="standardContextual"/>
+            </w:rPr>
+          </w:pPr>
+          <w:hyperlink w:anchor="_Toc136342884" w:history="1">
+            <w:r>
+              <w:rPr>
+                <w:rStyle w:val="Hiperligao"/>
+                <w:noProof/>
+              </w:rPr>
+              <w:t>Requirements</w:t>
+            </w:r>
+            <w:r>
+              <w:rPr>
+                <w:noProof/>
+                <w:webHidden/>
+              </w:rPr>
+              <w:tab/>
+            </w:r>
+            <w:r>
+              <w:rPr>
+                <w:noProof/>
+                <w:webHidden/>
+              </w:rPr>
+              <w:fldChar w:fldCharType="begin"/>
+            </w:r>
+            <w:r>
+              <w:rPr>
+                <w:noProof/>
+                <w:webHidden/>
+              </w:rPr>
+              <w:instrText xml:space="preserve"> PAGEREF _Toc136342884 \h </w:instrText>
+            </w:r>
+            <w:r>
+              <w:rPr>
+                <w:noProof/>
+                <w:webHidden/>
+              </w:rPr>
+            </w:r>
+            <w:r>
+              <w:rPr>
+                <w:noProof/>
+                <w:webHidden/>
+              </w:rPr>
+              <w:fldChar w:fldCharType="separate"/>
+            </w:r>
+            <w:r>
+              <w:rPr>
+                <w:noProof/>
+                <w:webHidden/>
+              </w:rPr>
+              <w:t>11</w:t>
+            </w:r>
+            <w:r>
+              <w:rPr>
+                <w:noProof/>
+                <w:webHidden/>
+              </w:rPr>
+              <w:fldChar w:fldCharType="end"/>
+            </w:r>
+          </w:hyperlink>
+        </w:p>
+        <w:p>
+          <w:pPr>
+            <w:pStyle w:val="ndice2"/>
+            <w:tabs>
+              <w:tab w:val="right" w:leader="dot" w:pos="8494"/>
+            </w:tabs>
+            <w:rPr>
+              <w:rFonts w:eastAsiaTheme="minorEastAsia" w:cstheme="minorBidi"/>
+              <w:smallCaps w:val="0"/>
+              <w:noProof/>
+              <w:kern w:val="2"/>
+              <w:sz w:val="22"/>
+              <w:szCs w:val="22"/>
+              <w:lang w:val="pt-PT" w:eastAsia="pt-PT"/>
+              <w14:ligatures w14:val="standardContextual"/>
+            </w:rPr>
+          </w:pPr>
+          <w:hyperlink w:anchor="_Toc136342885" w:history="1">
+            <w:r>
+              <w:rPr>
+                <w:rStyle w:val="Hiperligao"/>
+                <w:noProof/>
+              </w:rPr>
+              <w:t>Creating the database</w:t>
+            </w:r>
+            <w:r>
+              <w:rPr>
+                <w:noProof/>
+                <w:webHidden/>
+              </w:rPr>
+              <w:tab/>
+            </w:r>
+            <w:r>
+              <w:rPr>
+                <w:noProof/>
+                <w:webHidden/>
+              </w:rPr>
+              <w:fldChar w:fldCharType="begin"/>
+            </w:r>
+            <w:r>
+              <w:rPr>
+                <w:noProof/>
+                <w:webHidden/>
+              </w:rPr>
+              <w:instrText xml:space="preserve"> PAGEREF _Toc136342885 \h </w:instrText>
+            </w:r>
+            <w:r>
+              <w:rPr>
+                <w:noProof/>
+                <w:webHidden/>
+              </w:rPr>
+            </w:r>
+            <w:r>
+              <w:rPr>
+                <w:noProof/>
+                <w:webHidden/>
+              </w:rPr>
+              <w:fldChar w:fldCharType="separate"/>
+            </w:r>
+            <w:r>
+              <w:rPr>
+                <w:noProof/>
+                <w:webHidden/>
+              </w:rPr>
+              <w:t>11</w:t>
+            </w:r>
+            <w:r>
+              <w:rPr>
+                <w:noProof/>
+                <w:webHidden/>
+              </w:rPr>
+              <w:fldChar w:fldCharType="end"/>
+            </w:r>
+          </w:hyperlink>
+        </w:p>
+        <w:p>
+          <w:pPr>
+            <w:pStyle w:val="ndice2"/>
+            <w:tabs>
+              <w:tab w:val="right" w:leader="dot" w:pos="8494"/>
+            </w:tabs>
+            <w:rPr>
+              <w:rFonts w:eastAsiaTheme="minorEastAsia" w:cstheme="minorBidi"/>
+              <w:smallCaps w:val="0"/>
+              <w:noProof/>
+              <w:kern w:val="2"/>
+              <w:sz w:val="22"/>
+              <w:szCs w:val="22"/>
+              <w:lang w:val="pt-PT" w:eastAsia="pt-PT"/>
+              <w14:ligatures w14:val="standardContextual"/>
+            </w:rPr>
+          </w:pPr>
+          <w:hyperlink w:anchor="_Toc136342886" w:history="1">
+            <w:r>
+              <w:rPr>
+                <w:rStyle w:val="Hiperligao"/>
+                <w:noProof/>
+              </w:rPr>
+              <w:t>Running with PyCharm</w:t>
+            </w:r>
+            <w:r>
+              <w:rPr>
+                <w:noProof/>
+                <w:webHidden/>
+              </w:rPr>
+              <w:tab/>
+            </w:r>
+            <w:r>
+              <w:rPr>
+                <w:noProof/>
+                <w:webHidden/>
+              </w:rPr>
+              <w:fldChar w:fldCharType="begin"/>
+            </w:r>
+            <w:r>
+              <w:rPr>
+                <w:noProof/>
+                <w:webHidden/>
+              </w:rPr>
+              <w:instrText xml:space="preserve"> PAGEREF _Toc136342886 \h </w:instrText>
+            </w:r>
+            <w:r>
+              <w:rPr>
+                <w:noProof/>
+                <w:webHidden/>
+              </w:rPr>
+            </w:r>
+            <w:r>
+              <w:rPr>
+                <w:noProof/>
+                <w:webHidden/>
+              </w:rPr>
+              <w:fldChar w:fldCharType="separate"/>
+            </w:r>
+            <w:r>
+              <w:rPr>
+                <w:noProof/>
+                <w:webHidden/>
+              </w:rPr>
+              <w:t>11</w:t>
+            </w:r>
+            <w:r>
+              <w:rPr>
+                <w:noProof/>
+                <w:webHidden/>
+              </w:rPr>
+              <w:fldChar w:fldCharType="end"/>
+            </w:r>
+          </w:hyperlink>
+        </w:p>
+        <w:p>
+          <w:pPr>
+            <w:pStyle w:val="ndice2"/>
+            <w:tabs>
+              <w:tab w:val="right" w:leader="dot" w:pos="8494"/>
+            </w:tabs>
+            <w:rPr>
+              <w:rFonts w:eastAsiaTheme="minorEastAsia" w:cstheme="minorBidi"/>
+              <w:smallCaps w:val="0"/>
+              <w:noProof/>
+              <w:kern w:val="2"/>
+              <w:sz w:val="22"/>
+              <w:szCs w:val="22"/>
+              <w:lang w:val="pt-PT" w:eastAsia="pt-PT"/>
+              <w14:ligatures w14:val="standardContextual"/>
+            </w:rPr>
+          </w:pPr>
+          <w:hyperlink w:anchor="_Toc136342887" w:history="1">
+            <w:r>
+              <w:rPr>
+                <w:rStyle w:val="Hiperligao"/>
+                <w:noProof/>
+              </w:rPr>
+              <w:t>Running with command line</w:t>
+            </w:r>
+            <w:r>
+              <w:rPr>
+                <w:noProof/>
+                <w:webHidden/>
+              </w:rPr>
+              <w:tab/>
+            </w:r>
+            <w:r>
+              <w:rPr>
+                <w:noProof/>
+                <w:webHidden/>
+              </w:rPr>
+              <w:fldChar w:fldCharType="begin"/>
+            </w:r>
+            <w:r>
+              <w:rPr>
+                <w:noProof/>
+                <w:webHidden/>
+              </w:rPr>
+              <w:instrText xml:space="preserve"> PAGEREF _Toc136342887 \h </w:instrText>
+            </w:r>
+            <w:r>
+              <w:rPr>
+                <w:noProof/>
+                <w:webHidden/>
+              </w:rPr>
+            </w:r>
+            <w:r>
+              <w:rPr>
+                <w:noProof/>
+                <w:webHidden/>
+              </w:rPr>
+              <w:fldChar w:fldCharType="separate"/>
+            </w:r>
+            <w:r>
+              <w:rPr>
+                <w:noProof/>
+                <w:webHidden/>
+              </w:rPr>
+              <w:t>11</w:t>
+            </w:r>
+            <w:r>
+              <w:rPr>
+                <w:noProof/>
+                <w:webHidden/>
+              </w:rPr>
+              <w:fldChar w:fldCharType="end"/>
+            </w:r>
+          </w:hyperlink>
+        </w:p>
+        <w:p>
+          <w:pPr>
+            <w:pStyle w:val="ndice1"/>
+            <w:tabs>
+              <w:tab w:val="right" w:leader="dot" w:pos="8494"/>
+            </w:tabs>
+            <w:rPr>
+              <w:rFonts w:eastAsiaTheme="minorEastAsia" w:cstheme="minorBidi"/>
+              <w:b w:val="0"/>
+              <w:bCs w:val="0"/>
+              <w:caps w:val="0"/>
+              <w:noProof/>
+              <w:kern w:val="2"/>
+              <w:sz w:val="22"/>
+              <w:szCs w:val="22"/>
+              <w:lang w:eastAsia="pt-PT"/>
+              <w14:ligatures w14:val="standardContextual"/>
+            </w:rPr>
+          </w:pPr>
+          <w:hyperlink w:anchor="_Toc136342888" w:history="1">
+            <w:r>
+              <w:rPr>
+                <w:rStyle w:val="Hiperligao"/>
+                <w:noProof/>
+              </w:rPr>
+              <w:t>References</w:t>
+            </w:r>
+            <w:r>
+              <w:rPr>
+                <w:noProof/>
+                <w:webHidden/>
+              </w:rPr>
+              <w:tab/>
+            </w:r>
+            <w:r>
+              <w:rPr>
+                <w:noProof/>
+                <w:webHidden/>
+              </w:rPr>
+              <w:fldChar w:fldCharType="begin"/>
+            </w:r>
+            <w:r>
+              <w:rPr>
+                <w:noProof/>
+                <w:webHidden/>
+              </w:rPr>
+              <w:instrText xml:space="preserve"> PAGEREF _Toc136342888 \h </w:instrText>
+            </w:r>
+            <w:r>
+              <w:rPr>
+                <w:noProof/>
+                <w:webHidden/>
+              </w:rPr>
+            </w:r>
+            <w:r>
+              <w:rPr>
+                <w:noProof/>
+                <w:webHidden/>
+              </w:rPr>
+              <w:fldChar w:fldCharType="separate"/>
+            </w:r>
+            <w:r>
+              <w:rPr>
+                <w:noProof/>
+                <w:webHidden/>
+              </w:rPr>
+              <w:t>12</w:t>
+            </w:r>
+            <w:r>
+              <w:rPr>
+                <w:noProof/>
+                <w:webHidden/>
+              </w:rPr>
+              <w:fldChar w:fldCharType="end"/>
+            </w:r>
+          </w:hyperlink>
+        </w:p>
+        <w:p>
           <w:r>
             <w:rPr>
               <w:rFonts w:asciiTheme="majorHAnsi" w:eastAsiaTheme="majorEastAsia" w:hAnsiTheme="majorHAnsi" w:cstheme="majorBidi"/>
@@ -1944,7 +2006,7 @@
           <w:szCs w:val="28"/>
         </w:rPr>
       </w:pPr>
-      <w:bookmarkStart w:id="0" w:name="_Toc136010258"/>
+      <w:bookmarkStart w:id="0" w:name="_Toc136342873"/>
       <w:r>
         <w:rPr>
           <w:i w:val="0"/>
@@ -1984,7 +2046,23 @@
         <w:jc w:val="both"/>
       </w:pPr>
       <w:r>
-        <w:t>This report explores the potential of incorporating inferences and SPIN (SPARQL Inferencing Notation) into a website. It focuses on creating a new tab on an existing website, using a transformed dataset of animal features in N3 format OWL. The ontology editor Protégé is utilized to define rules, axioms, and constraints for managing inferences. Additionally, the integration of data from Wikidata and DBpedia is considered to enrich the dataset and enhance the website's functionality.</w:t>
+        <w:t xml:space="preserve">This report explores the potential of incorporating inferences and SPIN (SPARQL Inferencing Notation) into a website. It focuses on creating a new tab on an existing website, using a transformed dataset of animal features in N3 format OWL. The ontology editor Protégé is utilized to define rules, axioms, and constraints for managing inferences. Additionally, the integration of data from </w:t>
+      </w:r>
+      <w:proofErr w:type="spellStart"/>
+      <w:r>
+        <w:t>Wikidata</w:t>
+      </w:r>
+      <w:proofErr w:type="spellEnd"/>
+      <w:r>
+        <w:t xml:space="preserve"> and </w:t>
+      </w:r>
+      <w:proofErr w:type="spellStart"/>
+      <w:r>
+        <w:t>DBpedia</w:t>
+      </w:r>
+      <w:proofErr w:type="spellEnd"/>
+      <w:r>
+        <w:t xml:space="preserve"> is considered to enrich the dataset and enhance the website's functionality.</w:t>
       </w:r>
     </w:p>
     <w:p>
@@ -2051,7 +2129,7 @@
           <w:szCs w:val="28"/>
         </w:rPr>
       </w:pPr>
-      <w:bookmarkStart w:id="1" w:name="_Toc136010259"/>
+      <w:bookmarkStart w:id="1" w:name="_Toc136342874"/>
       <w:r>
         <w:rPr>
           <w:i w:val="0"/>
@@ -2072,7 +2150,7 @@
           <w:szCs w:val="24"/>
         </w:rPr>
       </w:pPr>
-      <w:bookmarkStart w:id="2" w:name="_Toc136010260"/>
+      <w:bookmarkStart w:id="2" w:name="_Toc136342875"/>
       <w:r>
         <w:rPr>
           <w:sz w:val="24"/>
@@ -2259,10 +2337,12 @@
       <w:r>
         <w:t>‘</w:t>
       </w:r>
+      <w:proofErr w:type="spellStart"/>
       <w:proofErr w:type="gramStart"/>
       <w:r>
         <w:t>zooi:abelha</w:t>
       </w:r>
+      <w:proofErr w:type="spellEnd"/>
       <w:proofErr w:type="gramEnd"/>
       <w:r>
         <w:t>’</w:t>
@@ -2419,7 +2499,7 @@
           <w:szCs w:val="28"/>
         </w:rPr>
       </w:pPr>
-      <w:bookmarkStart w:id="3" w:name="_Toc136010261"/>
+      <w:bookmarkStart w:id="3" w:name="_Toc136342876"/>
       <w:r>
         <w:rPr>
           <w:i w:val="0"/>
@@ -2440,7 +2520,7 @@
           <w:szCs w:val="24"/>
         </w:rPr>
       </w:pPr>
-      <w:bookmarkStart w:id="4" w:name="_Toc136010262"/>
+      <w:bookmarkStart w:id="4" w:name="_Toc136342877"/>
       <w:r>
         <w:rPr>
           <w:sz w:val="24"/>
@@ -2472,7 +2552,47 @@
         <w:jc w:val="both"/>
       </w:pPr>
       <w:r>
-        <w:t>The ontology is built using the RDF/OWL syntax, mainly created with the aid of Protégé. It begins by establishing the necessary prefixes for namespaces used in the ontology, such as ‘owl’, ‘rdf’, ‘rdfs’, and custom prefixes like ‘zooc’, ‘zooi’, ‘zoon’, and ‘zoop’, as can be seen in Figure 3.</w:t>
+        <w:t>The ontology is built using the RDF/OWL syntax, mainly created with the aid of Protégé. It begins by establishing the necessary prefixes for namespaces used in the ontology, such as ‘owl’, ‘</w:t>
+      </w:r>
+      <w:proofErr w:type="spellStart"/>
+      <w:r>
+        <w:t>rdf</w:t>
+      </w:r>
+      <w:proofErr w:type="spellEnd"/>
+      <w:r>
+        <w:t>’, ‘</w:t>
+      </w:r>
+      <w:proofErr w:type="spellStart"/>
+      <w:r>
+        <w:t>rdfs</w:t>
+      </w:r>
+      <w:proofErr w:type="spellEnd"/>
+      <w:r>
+        <w:t>’, and custom prefixes like ‘</w:t>
+      </w:r>
+      <w:proofErr w:type="spellStart"/>
+      <w:r>
+        <w:t>zooc</w:t>
+      </w:r>
+      <w:proofErr w:type="spellEnd"/>
+      <w:r>
+        <w:t>’, ‘</w:t>
+      </w:r>
+      <w:proofErr w:type="spellStart"/>
+      <w:r>
+        <w:t>zooi</w:t>
+      </w:r>
+      <w:proofErr w:type="spellEnd"/>
+      <w:r>
+        <w:t>’, ‘zoon’, and ‘</w:t>
+      </w:r>
+      <w:proofErr w:type="spellStart"/>
+      <w:r>
+        <w:t>zoop</w:t>
+      </w:r>
+      <w:proofErr w:type="spellEnd"/>
+      <w:r>
+        <w:t>’, as can be seen in Figure 3.</w:t>
       </w:r>
     </w:p>
     <w:p>
@@ -2646,13 +2766,47 @@
       <w:r>
         <w:t xml:space="preserve"> defines a hierarchy of classes that represent different types of animals. Classes such as ‘</w:t>
       </w:r>
+      <w:proofErr w:type="spellStart"/>
       <w:proofErr w:type="gramStart"/>
       <w:r>
         <w:t>animalc:Amphibian</w:t>
       </w:r>
+      <w:proofErr w:type="spellEnd"/>
       <w:proofErr w:type="gramEnd"/>
       <w:r>
-        <w:t xml:space="preserve">’, ‘animalc:Bird’, ‘animalc:Fish’, ‘animalc:Mammal’, and ‘animalc:Reptile’ provide a structured taxonomy of animals based on their biological characteristics and behaviours. It also incorporates logical constructs, such as equivalent classes and restrictions, to capture relationships and constraints among classes. </w:t>
+        <w:t>’, ‘</w:t>
+      </w:r>
+      <w:proofErr w:type="spellStart"/>
+      <w:r>
+        <w:t>animalc:Bird</w:t>
+      </w:r>
+      <w:proofErr w:type="spellEnd"/>
+      <w:r>
+        <w:t>’, ‘</w:t>
+      </w:r>
+      <w:proofErr w:type="spellStart"/>
+      <w:r>
+        <w:t>animalc:Fish</w:t>
+      </w:r>
+      <w:proofErr w:type="spellEnd"/>
+      <w:r>
+        <w:t>’, ‘</w:t>
+      </w:r>
+      <w:proofErr w:type="spellStart"/>
+      <w:r>
+        <w:t>animalc:Mammal</w:t>
+      </w:r>
+      <w:proofErr w:type="spellEnd"/>
+      <w:r>
+        <w:t>’, and ‘</w:t>
+      </w:r>
+      <w:proofErr w:type="spellStart"/>
+      <w:r>
+        <w:t>animalc:Reptile</w:t>
+      </w:r>
+      <w:proofErr w:type="spellEnd"/>
+      <w:r>
+        <w:t xml:space="preserve">’ provide a structured taxonomy of animals based on their biological characteristics and behaviours. It also incorporates logical constructs, such as equivalent classes and restrictions, to capture relationships and constraints among classes. </w:t>
       </w:r>
     </w:p>
     <w:p>
@@ -2666,10 +2820,12 @@
       <w:r>
         <w:t>‘</w:t>
       </w:r>
+      <w:proofErr w:type="spellStart"/>
       <w:proofErr w:type="gramStart"/>
       <w:r>
         <w:t>animalc:Land</w:t>
       </w:r>
+      <w:proofErr w:type="spellEnd"/>
       <w:proofErr w:type="gramEnd"/>
       <w:r>
         <w:t xml:space="preserve">’ in the ontology, representing land-dwelling animals states that </w:t>
@@ -2684,7 +2840,15 @@
         <w:t>One</w:t>
       </w:r>
       <w:r>
-        <w:t xml:space="preserve"> is defined as the complement of animals that have the property ‘zoop:is’ with the value "Airborne", </w:t>
+        <w:t xml:space="preserve"> is defined as the complement of animals that have the property ‘</w:t>
+      </w:r>
+      <w:proofErr w:type="spellStart"/>
+      <w:r>
+        <w:t>zoop:is</w:t>
+      </w:r>
+      <w:proofErr w:type="spellEnd"/>
+      <w:r>
+        <w:t xml:space="preserve">’ with the value "Airborne", </w:t>
       </w:r>
       <w:r>
         <w:t>which</w:t>
@@ -2710,10 +2874,12 @@
       <w:r>
         <w:t xml:space="preserve"> aquatic animals. This definition ensures that ‘</w:t>
       </w:r>
+      <w:proofErr w:type="spellStart"/>
       <w:proofErr w:type="gramStart"/>
       <w:r>
         <w:t>animalc:Land</w:t>
       </w:r>
+      <w:proofErr w:type="spellEnd"/>
       <w:proofErr w:type="gramEnd"/>
       <w:r>
         <w:t>’ includes only animals that are neither airborne nor aquatic, implying they live on land.</w:t>
@@ -2891,6 +3057,7 @@
         </w:rPr>
         <w:t xml:space="preserve"> </w:t>
       </w:r>
+      <w:proofErr w:type="spellStart"/>
       <w:proofErr w:type="gramStart"/>
       <w:r>
         <w:rPr>
@@ -2899,6 +3066,7 @@
         </w:rPr>
         <w:t>animalc:Land</w:t>
       </w:r>
+      <w:proofErr w:type="spellEnd"/>
       <w:proofErr w:type="gramEnd"/>
       <w:r>
         <w:rPr>
@@ -2916,7 +3084,7 @@
           <w:szCs w:val="24"/>
         </w:rPr>
       </w:pPr>
-      <w:bookmarkStart w:id="5" w:name="_Toc136010263"/>
+      <w:bookmarkStart w:id="5" w:name="_Toc136342878"/>
       <w:r>
         <w:rPr>
           <w:sz w:val="24"/>
@@ -3452,7 +3620,7 @@
           <w:szCs w:val="28"/>
         </w:rPr>
       </w:pPr>
-      <w:bookmarkStart w:id="6" w:name="_Toc136010264"/>
+      <w:bookmarkStart w:id="6" w:name="_Toc136342879"/>
       <w:r>
         <w:rPr>
           <w:i w:val="0"/>
@@ -3461,8 +3629,9 @@
           <w:szCs w:val="28"/>
         </w:rPr>
         <w:lastRenderedPageBreak/>
-        <w:t>Use of Wikidata</w:t>
-      </w:r>
+        <w:t xml:space="preserve">Use of </w:t>
+      </w:r>
+      <w:proofErr w:type="spellStart"/>
       <w:r>
         <w:rPr>
           <w:i w:val="0"/>
@@ -3470,8 +3639,9 @@
           <w:sz w:val="28"/>
           <w:szCs w:val="28"/>
         </w:rPr>
-        <w:t xml:space="preserve"> &amp; </w:t>
-      </w:r>
+        <w:t>Wikidata</w:t>
+      </w:r>
+      <w:proofErr w:type="spellEnd"/>
       <w:r>
         <w:rPr>
           <w:i w:val="0"/>
@@ -3479,9 +3649,20 @@
           <w:sz w:val="28"/>
           <w:szCs w:val="28"/>
         </w:rPr>
+        <w:t xml:space="preserve"> &amp; </w:t>
+      </w:r>
+      <w:proofErr w:type="spellStart"/>
+      <w:r>
+        <w:rPr>
+          <w:i w:val="0"/>
+          <w:iCs w:val="0"/>
+          <w:sz w:val="28"/>
+          <w:szCs w:val="28"/>
+        </w:rPr>
         <w:t>DBpedia</w:t>
       </w:r>
       <w:bookmarkEnd w:id="6"/>
+      <w:proofErr w:type="spellEnd"/>
     </w:p>
     <w:p>
       <w:pPr>
@@ -3489,13 +3670,45 @@
         <w:jc w:val="both"/>
       </w:pPr>
       <w:r>
-        <w:t xml:space="preserve">The integration of Wikidata and DBpedia has greatly enhanced the functionality and information presented on our website. Through our connection to DBpedia, we </w:t>
+        <w:t xml:space="preserve">The integration of </w:t>
+      </w:r>
+      <w:proofErr w:type="spellStart"/>
+      <w:r>
+        <w:t>Wikidata</w:t>
+      </w:r>
+      <w:proofErr w:type="spellEnd"/>
+      <w:r>
+        <w:t xml:space="preserve"> and </w:t>
+      </w:r>
+      <w:proofErr w:type="spellStart"/>
+      <w:r>
+        <w:t>DBpedia</w:t>
+      </w:r>
+      <w:proofErr w:type="spellEnd"/>
+      <w:r>
+        <w:t xml:space="preserve"> has greatly enhanced the functionality and information presented on our website. Through our connection to </w:t>
+      </w:r>
+      <w:proofErr w:type="spellStart"/>
+      <w:r>
+        <w:t>DBpedia</w:t>
+      </w:r>
+      <w:proofErr w:type="spellEnd"/>
+      <w:r>
+        <w:t xml:space="preserve">, we </w:t>
       </w:r>
       <w:r>
         <w:t>were</w:t>
       </w:r>
       <w:r>
-        <w:t xml:space="preserve"> able to enrich the data presented in the 'Inferences' tab by incorporating additional details and context from DBpedia's extensive knowledge base.</w:t>
+        <w:t xml:space="preserve"> able to enrich the data presented in the 'Inferences' tab by incorporating additional details and context from </w:t>
+      </w:r>
+      <w:proofErr w:type="spellStart"/>
+      <w:r>
+        <w:t>DBpedia's</w:t>
+      </w:r>
+      <w:proofErr w:type="spellEnd"/>
+      <w:r>
+        <w:t xml:space="preserve"> extensive knowledge base.</w:t>
       </w:r>
       <w:r>
         <w:t xml:space="preserve"> We present a brief description of the selected class/subclass and additional links for further investigation by the user.</w:t>
@@ -3708,7 +3921,23 @@
           <w:sz w:val="20"/>
           <w:szCs w:val="20"/>
         </w:rPr>
-        <w:t xml:space="preserve"> DBpedia query</w:t>
+        <w:t xml:space="preserve"> </w:t>
+      </w:r>
+      <w:proofErr w:type="spellStart"/>
+      <w:r>
+        <w:rPr>
+          <w:sz w:val="20"/>
+          <w:szCs w:val="20"/>
+        </w:rPr>
+        <w:t>DBpedia</w:t>
+      </w:r>
+      <w:proofErr w:type="spellEnd"/>
+      <w:r>
+        <w:rPr>
+          <w:sz w:val="20"/>
+          <w:szCs w:val="20"/>
+        </w:rPr>
+        <w:t xml:space="preserve"> query</w:t>
       </w:r>
     </w:p>
     <w:p>
@@ -3781,7 +4010,15 @@
         </w:drawing>
       </w:r>
       <w:r>
-        <w:t xml:space="preserve">Additionally, our query to Wikidata </w:t>
+        <w:t xml:space="preserve">Additionally, our query to </w:t>
+      </w:r>
+      <w:proofErr w:type="spellStart"/>
+      <w:r>
+        <w:t>Wikidata</w:t>
+      </w:r>
+      <w:proofErr w:type="spellEnd"/>
+      <w:r>
+        <w:t xml:space="preserve"> </w:t>
       </w:r>
       <w:r>
         <w:t>is used</w:t>
@@ -3896,7 +4133,23 @@
           <w:sz w:val="20"/>
           <w:szCs w:val="20"/>
         </w:rPr>
-        <w:t xml:space="preserve"> Wikidata query</w:t>
+        <w:t xml:space="preserve"> </w:t>
+      </w:r>
+      <w:proofErr w:type="spellStart"/>
+      <w:r>
+        <w:rPr>
+          <w:sz w:val="20"/>
+          <w:szCs w:val="20"/>
+        </w:rPr>
+        <w:t>Wikidata</w:t>
+      </w:r>
+      <w:proofErr w:type="spellEnd"/>
+      <w:r>
+        <w:rPr>
+          <w:sz w:val="20"/>
+          <w:szCs w:val="20"/>
+        </w:rPr>
+        <w:t xml:space="preserve"> query</w:t>
       </w:r>
     </w:p>
     <w:p>
@@ -3933,7 +4186,7 @@
           <w:szCs w:val="28"/>
         </w:rPr>
       </w:pPr>
-      <w:bookmarkStart w:id="7" w:name="_Toc136010265"/>
+      <w:bookmarkStart w:id="7" w:name="_Toc136342880"/>
       <w:r>
         <w:rPr>
           <w:i w:val="0"/>
@@ -3944,7 +4197,27 @@
         <w:lastRenderedPageBreak/>
         <w:t>Publication of semantics using Microformats</w:t>
       </w:r>
+      <w:r>
+        <w:rPr>
+          <w:i w:val="0"/>
+          <w:iCs w:val="0"/>
+          <w:sz w:val="28"/>
+          <w:szCs w:val="28"/>
+        </w:rPr>
+        <w:t xml:space="preserve"> and </w:t>
+      </w:r>
+      <w:proofErr w:type="spellStart"/>
+      <w:r>
+        <w:rPr>
+          <w:i w:val="0"/>
+          <w:iCs w:val="0"/>
+          <w:sz w:val="28"/>
+          <w:szCs w:val="28"/>
+        </w:rPr>
+        <w:t>RDFa</w:t>
+      </w:r>
       <w:bookmarkEnd w:id="7"/>
+      <w:proofErr w:type="spellEnd"/>
     </w:p>
     <w:p>
       <w:pPr>
@@ -4013,8 +4286,24 @@
           </wp:anchor>
         </w:drawing>
       </w:r>
-      <w:r>
-        <w:t>In order to demonstrate the capabilities of Microformats, we implemented these in the queries page. Whenever animals are “</w:t>
+      <w:proofErr w:type="gramStart"/>
+      <w:r>
+        <w:t>In order to</w:t>
+      </w:r>
+      <w:proofErr w:type="gramEnd"/>
+      <w:r>
+        <w:t xml:space="preserve"> demonstrate the capabilities of Microformats</w:t>
+      </w:r>
+      <w:r>
+        <w:t xml:space="preserve"> and </w:t>
+      </w:r>
+      <w:proofErr w:type="spellStart"/>
+      <w:r>
+        <w:t>RDFa</w:t>
+      </w:r>
+      <w:proofErr w:type="spellEnd"/>
+      <w:r>
+        <w:t>, we implemented these in the queries page. Whenever animals are “</w:t>
       </w:r>
       <w:r>
         <w:t>scouted” (</w:t>
@@ -4036,6 +4325,34 @@
           <w:vertAlign w:val="superscript"/>
         </w:rPr>
         <w:t>2]</w:t>
+      </w:r>
+      <w:r>
+        <w:rPr>
+          <w:vertAlign w:val="superscript"/>
+          <w:lang w:val="en-US"/>
+        </w:rPr>
+        <w:t xml:space="preserve"> </w:t>
+      </w:r>
+      <w:r>
+        <w:rPr>
+          <w:vertAlign w:val="superscript"/>
+          <w:lang w:val="en-US"/>
+        </w:rPr>
+        <w:t>[</w:t>
+      </w:r>
+      <w:r>
+        <w:rPr>
+          <w:vertAlign w:val="superscript"/>
+          <w:lang w:val="en-US"/>
+        </w:rPr>
+        <w:t>3</w:t>
+      </w:r>
+      <w:r>
+        <w:rPr>
+          <w:vertAlign w:val="superscript"/>
+          <w:lang w:val="en-US"/>
+        </w:rPr>
+        <w:t>]</w:t>
       </w:r>
       <w:r>
         <w:t>.</w:t>
@@ -4058,14 +4375,208 @@
         <w:rPr>
           <w:sz w:val="20"/>
           <w:szCs w:val="20"/>
+          <w:lang w:val="en-US"/>
+        </w:rPr>
+      </w:pPr>
+      <w:r>
+        <w:rPr>
+          <w:sz w:val="20"/>
+          <w:szCs w:val="20"/>
+          <w:lang w:val="en-US"/>
+        </w:rPr>
+        <w:t xml:space="preserve">Figure </w:t>
+      </w:r>
+      <w:r>
+        <w:rPr>
+          <w:sz w:val="20"/>
+          <w:szCs w:val="20"/>
+        </w:rPr>
+        <w:fldChar w:fldCharType="begin"/>
+      </w:r>
+      <w:r>
+        <w:rPr>
+          <w:sz w:val="20"/>
+          <w:szCs w:val="20"/>
+          <w:lang w:val="en-US"/>
+        </w:rPr>
+        <w:instrText xml:space="preserve"> SEQ Figure \* ARABIC </w:instrText>
+      </w:r>
+      <w:r>
+        <w:rPr>
+          <w:sz w:val="20"/>
+          <w:szCs w:val="20"/>
+        </w:rPr>
+        <w:fldChar w:fldCharType="separate"/>
+      </w:r>
+      <w:r>
+        <w:rPr>
+          <w:noProof/>
+          <w:sz w:val="20"/>
+          <w:szCs w:val="20"/>
+          <w:lang w:val="en-US"/>
+        </w:rPr>
+        <w:t>9</w:t>
+      </w:r>
+      <w:r>
+        <w:rPr>
+          <w:sz w:val="20"/>
+          <w:szCs w:val="20"/>
+        </w:rPr>
+        <w:fldChar w:fldCharType="end"/>
+      </w:r>
+      <w:r>
+        <w:rPr>
+          <w:sz w:val="20"/>
+          <w:szCs w:val="20"/>
+          <w:lang w:val="en-US"/>
+        </w:rPr>
+        <w:t xml:space="preserve"> Microformat parsed data of </w:t>
+      </w:r>
+      <w:r>
+        <w:rPr>
+          <w:sz w:val="20"/>
+          <w:szCs w:val="20"/>
+          <w:lang w:val="en-US"/>
+        </w:rPr>
+        <w:t>“</w:t>
+      </w:r>
+      <w:r>
+        <w:rPr>
+          <w:sz w:val="20"/>
+          <w:szCs w:val="20"/>
+          <w:lang w:val="en-US"/>
+        </w:rPr>
+        <w:t>Marlin</w:t>
+      </w:r>
+      <w:r>
+        <w:rPr>
+          <w:sz w:val="20"/>
+          <w:szCs w:val="20"/>
+          <w:lang w:val="en-US"/>
+        </w:rPr>
+        <w:t>” animal</w:t>
+      </w:r>
+    </w:p>
+    <w:p>
+      <w:pPr>
+        <w:ind w:firstLine="708"/>
+        <w:rPr>
+          <w:lang w:val="en-US"/>
+        </w:rPr>
+      </w:pPr>
+    </w:p>
+    <w:p>
+      <w:pPr>
+        <w:ind w:firstLine="708"/>
+        <w:rPr>
+          <w:lang w:val="en-US"/>
+        </w:rPr>
+      </w:pPr>
+    </w:p>
+    <w:p>
+      <w:pPr>
+        <w:rPr>
+          <w:lang w:val="en-US"/>
+        </w:rPr>
+      </w:pPr>
+    </w:p>
+    <w:p>
+      <w:pPr>
+        <w:pStyle w:val="Legenda"/>
+        <w:jc w:val="center"/>
+        <w:rPr>
+          <w:sz w:val="20"/>
+          <w:szCs w:val="20"/>
+          <w:lang w:val="en-US"/>
+        </w:rPr>
+      </w:pPr>
+      <w:r>
+        <w:rPr>
+          <w:noProof/>
           <w:lang w:val="pt-PT"/>
         </w:rPr>
-      </w:pPr>
-      <w:r>
-        <w:rPr>
-          <w:sz w:val="20"/>
-          <w:szCs w:val="20"/>
-          <w:lang w:val="pt-PT"/>
+        <w:lastRenderedPageBreak/>
+        <w:drawing>
+          <wp:anchor distT="0" distB="0" distL="114300" distR="114300" simplePos="0" relativeHeight="251674624" behindDoc="1" locked="0" layoutInCell="1" allowOverlap="1" wp14:anchorId="5C27048F" wp14:editId="49B5182D">
+            <wp:simplePos x="0" y="0"/>
+            <wp:positionH relativeFrom="margin">
+              <wp:posOffset>-1270</wp:posOffset>
+            </wp:positionH>
+            <wp:positionV relativeFrom="paragraph">
+              <wp:posOffset>73660</wp:posOffset>
+            </wp:positionV>
+            <wp:extent cx="5394960" cy="3794760"/>
+            <wp:effectExtent l="0" t="0" r="0" b="0"/>
+            <wp:wrapTight wrapText="bothSides">
+              <wp:wrapPolygon edited="0">
+                <wp:start x="0" y="0"/>
+                <wp:lineTo x="0" y="21470"/>
+                <wp:lineTo x="21508" y="21470"/>
+                <wp:lineTo x="21508" y="0"/>
+                <wp:lineTo x="0" y="0"/>
+              </wp:wrapPolygon>
+            </wp:wrapTight>
+            <wp:docPr id="1797423091" name="Imagem 2"/>
+            <wp:cNvGraphicFramePr>
+              <a:graphicFrameLocks xmlns:a="http://schemas.openxmlformats.org/drawingml/2006/main" noChangeAspect="1"/>
+            </wp:cNvGraphicFramePr>
+            <a:graphic xmlns:a="http://schemas.openxmlformats.org/drawingml/2006/main">
+              <a:graphicData uri="http://schemas.openxmlformats.org/drawingml/2006/picture">
+                <pic:pic xmlns:pic="http://schemas.openxmlformats.org/drawingml/2006/picture">
+                  <pic:nvPicPr>
+                    <pic:cNvPr id="0" name="Picture 2"/>
+                    <pic:cNvPicPr>
+                      <a:picLocks noChangeAspect="1" noChangeArrowheads="1"/>
+                    </pic:cNvPicPr>
+                  </pic:nvPicPr>
+                  <pic:blipFill>
+                    <a:blip r:embed="rId18">
+                      <a:extLst>
+                        <a:ext uri="{28A0092B-C50C-407E-A947-70E740481C1C}">
+                          <a14:useLocalDpi xmlns:a14="http://schemas.microsoft.com/office/drawing/2010/main" val="0"/>
+                        </a:ext>
+                      </a:extLst>
+                    </a:blip>
+                    <a:srcRect/>
+                    <a:stretch>
+                      <a:fillRect/>
+                    </a:stretch>
+                  </pic:blipFill>
+                  <pic:spPr bwMode="auto">
+                    <a:xfrm>
+                      <a:off x="0" y="0"/>
+                      <a:ext cx="5394960" cy="3794760"/>
+                    </a:xfrm>
+                    <a:prstGeom prst="rect">
+                      <a:avLst/>
+                    </a:prstGeom>
+                    <a:noFill/>
+                    <a:ln>
+                      <a:noFill/>
+                    </a:ln>
+                  </pic:spPr>
+                </pic:pic>
+              </a:graphicData>
+            </a:graphic>
+          </wp:anchor>
+        </w:drawing>
+      </w:r>
+    </w:p>
+    <w:p>
+      <w:pPr>
+        <w:pStyle w:val="Legenda"/>
+        <w:jc w:val="center"/>
+        <w:rPr>
+          <w:sz w:val="20"/>
+          <w:szCs w:val="20"/>
+          <w:lang w:val="en-US"/>
+        </w:rPr>
+      </w:pPr>
+      <w:r>
+        <w:rPr>
+          <w:sz w:val="20"/>
+          <w:szCs w:val="20"/>
+          <w:lang w:val="en-US"/>
         </w:rPr>
         <w:t xml:space="preserve">Figure </w:t>
       </w:r>
@@ -4073,56 +4584,57 @@
         <w:rPr>
           <w:sz w:val="20"/>
           <w:szCs w:val="20"/>
-        </w:rPr>
-        <w:fldChar w:fldCharType="begin"/>
-      </w:r>
-      <w:r>
-        <w:rPr>
-          <w:sz w:val="20"/>
-          <w:szCs w:val="20"/>
-          <w:lang w:val="pt-PT"/>
-        </w:rPr>
-        <w:instrText xml:space="preserve"> SEQ Figure \* ARABIC </w:instrText>
-      </w:r>
-      <w:r>
-        <w:rPr>
-          <w:sz w:val="20"/>
-          <w:szCs w:val="20"/>
-        </w:rPr>
-        <w:fldChar w:fldCharType="separate"/>
-      </w:r>
-      <w:r>
-        <w:rPr>
-          <w:noProof/>
-          <w:sz w:val="20"/>
-          <w:szCs w:val="20"/>
-          <w:lang w:val="pt-PT"/>
-        </w:rPr>
-        <w:t>9</w:t>
-      </w:r>
-      <w:r>
-        <w:rPr>
-          <w:sz w:val="20"/>
-          <w:szCs w:val="20"/>
-        </w:rPr>
-        <w:fldChar w:fldCharType="end"/>
-      </w:r>
-      <w:r>
-        <w:rPr>
-          <w:sz w:val="20"/>
-          <w:szCs w:val="20"/>
-          <w:lang w:val="pt-PT"/>
-        </w:rPr>
-        <w:t xml:space="preserve"> Microformat parsed data of Cascudinho-de-Caverna</w:t>
-      </w:r>
-    </w:p>
-    <w:p>
-      <w:pPr>
-        <w:ind w:firstLine="708"/>
-        <w:rPr>
-          <w:lang w:val="pt-PT"/>
-        </w:rPr>
-      </w:pPr>
+          <w:lang w:val="en-US"/>
+        </w:rPr>
+        <w:t>10</w:t>
+      </w:r>
+      <w:r>
+        <w:rPr>
+          <w:sz w:val="20"/>
+          <w:szCs w:val="20"/>
+          <w:lang w:val="en-US"/>
+        </w:rPr>
+        <w:t xml:space="preserve"> </w:t>
+      </w:r>
+      <w:proofErr w:type="spellStart"/>
+      <w:r>
+        <w:rPr>
+          <w:sz w:val="20"/>
+          <w:szCs w:val="20"/>
+          <w:lang w:val="en-US"/>
+        </w:rPr>
+        <w:t>RDFa</w:t>
+      </w:r>
+      <w:proofErr w:type="spellEnd"/>
+      <w:r>
+        <w:rPr>
+          <w:sz w:val="20"/>
+          <w:szCs w:val="20"/>
+          <w:lang w:val="en-US"/>
+        </w:rPr>
+        <w:t xml:space="preserve"> parsed data of </w:t>
+      </w:r>
+      <w:r>
+        <w:rPr>
+          <w:sz w:val="20"/>
+          <w:szCs w:val="20"/>
+          <w:lang w:val="en-US"/>
+        </w:rPr>
+        <w:t>“Anta” animal</w:t>
+      </w:r>
+    </w:p>
+    <w:p>
+      <w:pPr>
+        <w:rPr>
+          <w:lang w:val="en-US"/>
+        </w:rPr>
+      </w:pPr>
+      <w:r>
+        <w:rPr>
+          <w:lang w:val="en-US"/>
+        </w:rPr>
+        <w:br w:type="page"/>
+      </w:r>
     </w:p>
     <w:p>
       <w:pPr>
@@ -4134,7 +4646,7 @@
           <w:szCs w:val="28"/>
         </w:rPr>
       </w:pPr>
-      <w:bookmarkStart w:id="8" w:name="_Toc136010266"/>
+      <w:bookmarkStart w:id="8" w:name="_Toc136342881"/>
       <w:r>
         <w:rPr>
           <w:i w:val="0"/>
@@ -4162,7 +4674,15 @@
         <w:jc w:val="both"/>
       </w:pPr>
       <w:r>
-        <w:t xml:space="preserve">Additionally, it includes individual buttons organized in the same way as the class hierarchy previously defined. Clicking on any of these buttons will extend the page showing a brief description of the selected class fetched from DBpedia, a list of </w:t>
+        <w:t xml:space="preserve">Additionally, it includes individual buttons organized in the same way as the class hierarchy previously defined. Clicking on any of these buttons will extend the page showing a brief description of the selected class fetched from </w:t>
+      </w:r>
+      <w:proofErr w:type="spellStart"/>
+      <w:r>
+        <w:t>DBpedia</w:t>
+      </w:r>
+      <w:proofErr w:type="spellEnd"/>
+      <w:r>
+        <w:t xml:space="preserve">, a list of </w:t>
       </w:r>
       <w:r>
         <w:t xml:space="preserve">inferred </w:t>
@@ -4214,7 +4734,7 @@
                     </pic:cNvPicPr>
                   </pic:nvPicPr>
                   <pic:blipFill>
-                    <a:blip r:embed="rId18" cstate="print">
+                    <a:blip r:embed="rId19" cstate="print">
                       <a:extLst>
                         <a:ext uri="{28A0092B-C50C-407E-A947-70E740481C1C}">
                           <a14:useLocalDpi xmlns:a14="http://schemas.microsoft.com/office/drawing/2010/main" val="0"/>
@@ -4313,36 +4833,7 @@
           <w:sz w:val="20"/>
           <w:szCs w:val="20"/>
         </w:rPr>
-        <w:fldChar w:fldCharType="begin"/>
-      </w:r>
-      <w:r>
-        <w:rPr>
-          <w:sz w:val="20"/>
-          <w:szCs w:val="20"/>
-        </w:rPr>
-        <w:instrText xml:space="preserve"> SEQ Figure \* ARABIC </w:instrText>
-      </w:r>
-      <w:r>
-        <w:rPr>
-          <w:sz w:val="20"/>
-          <w:szCs w:val="20"/>
-        </w:rPr>
-        <w:fldChar w:fldCharType="separate"/>
-      </w:r>
-      <w:r>
-        <w:rPr>
-          <w:noProof/>
-          <w:sz w:val="20"/>
-          <w:szCs w:val="20"/>
-        </w:rPr>
-        <w:t>10</w:t>
-      </w:r>
-      <w:r>
-        <w:rPr>
-          <w:sz w:val="20"/>
-          <w:szCs w:val="20"/>
-        </w:rPr>
-        <w:fldChar w:fldCharType="end"/>
+        <w:t>11</w:t>
       </w:r>
       <w:r>
         <w:rPr>
@@ -4358,7 +4849,15 @@
         <w:jc w:val="both"/>
       </w:pPr>
       <w:r>
-        <w:t>We also added a picture gathered from Wikidata showing a few animals to enhance user experience.</w:t>
+        <w:t xml:space="preserve">We also added a picture gathered from </w:t>
+      </w:r>
+      <w:proofErr w:type="spellStart"/>
+      <w:r>
+        <w:t>Wikidata</w:t>
+      </w:r>
+      <w:proofErr w:type="spellEnd"/>
+      <w:r>
+        <w:t xml:space="preserve"> showing a few animals to enhance user experience.</w:t>
       </w:r>
     </w:p>
     <w:p>
@@ -4405,7 +4904,7 @@
                     </pic:cNvPicPr>
                   </pic:nvPicPr>
                   <pic:blipFill>
-                    <a:blip r:embed="rId19">
+                    <a:blip r:embed="rId20">
                       <a:extLst>
                         <a:ext uri="{28A0092B-C50C-407E-A947-70E740481C1C}">
                           <a14:useLocalDpi xmlns:a14="http://schemas.microsoft.com/office/drawing/2010/main" val="0"/>
@@ -4518,13 +5017,21 @@
         <w:rPr>
           <w:noProof/>
         </w:rPr>
-        <w:t>11</w:t>
+        <w:t>10</w:t>
       </w:r>
       <w:r>
         <w:fldChar w:fldCharType="end"/>
       </w:r>
       <w:r>
-        <w:t xml:space="preserve"> Picture from Wikidata showcased in the inferences tab</w:t>
+        <w:t xml:space="preserve"> Picture from </w:t>
+      </w:r>
+      <w:proofErr w:type="spellStart"/>
+      <w:r>
+        <w:t>Wikidata</w:t>
+      </w:r>
+      <w:proofErr w:type="spellEnd"/>
+      <w:r>
+        <w:t xml:space="preserve"> showcased in the inferences tab</w:t>
       </w:r>
     </w:p>
     <w:p>
@@ -4537,7 +5044,7 @@
           <w:szCs w:val="28"/>
         </w:rPr>
       </w:pPr>
-      <w:bookmarkStart w:id="9" w:name="_Toc136010267"/>
+      <w:bookmarkStart w:id="9" w:name="_Toc136342882"/>
       <w:r>
         <w:rPr>
           <w:i w:val="0"/>
@@ -4556,7 +5063,23 @@
         <w:jc w:val="both"/>
       </w:pPr>
       <w:r>
-        <w:t>The development of the new tab for our website has proven to be a resounding success. By incorporating inferences and leveraging data from external sources such as Wikidata and DBpedia, we have significantly enhanced the information presented to our users.</w:t>
+        <w:t xml:space="preserve">The development of the new tab for our website has proven to be a resounding success. By incorporating inferences and leveraging data from external sources such as </w:t>
+      </w:r>
+      <w:proofErr w:type="spellStart"/>
+      <w:r>
+        <w:t>Wikidata</w:t>
+      </w:r>
+      <w:proofErr w:type="spellEnd"/>
+      <w:r>
+        <w:t xml:space="preserve"> and </w:t>
+      </w:r>
+      <w:proofErr w:type="spellStart"/>
+      <w:r>
+        <w:t>DBpedia</w:t>
+      </w:r>
+      <w:proofErr w:type="spellEnd"/>
+      <w:r>
+        <w:t>, we have significantly enhanced the information presented to our users.</w:t>
       </w:r>
     </w:p>
     <w:p>
@@ -4613,7 +5136,7 @@
           <w:szCs w:val="28"/>
         </w:rPr>
       </w:pPr>
-      <w:bookmarkStart w:id="10" w:name="_Toc136010268"/>
+      <w:bookmarkStart w:id="10" w:name="_Toc136342883"/>
       <w:r>
         <w:rPr>
           <w:i w:val="0"/>
@@ -4630,7 +5153,7 @@
       <w:pPr>
         <w:pStyle w:val="Ttulo2"/>
       </w:pPr>
-      <w:bookmarkStart w:id="11" w:name="_Toc136010269"/>
+      <w:bookmarkStart w:id="11" w:name="_Toc136342884"/>
       <w:r>
         <w:rPr>
           <w:sz w:val="24"/>
@@ -4671,9 +5194,11 @@
         </w:numPr>
         <w:jc w:val="both"/>
       </w:pPr>
+      <w:proofErr w:type="spellStart"/>
       <w:r>
         <w:t>GraphDB</w:t>
       </w:r>
+      <w:proofErr w:type="spellEnd"/>
     </w:p>
     <w:p>
       <w:pPr>
@@ -4697,8 +5222,21 @@
         </w:numPr>
         <w:jc w:val="both"/>
       </w:pPr>
-      <w:r>
-        <w:t>sparqlwrapper (pip install sparqlwrapper)</w:t>
+      <w:proofErr w:type="spellStart"/>
+      <w:r>
+        <w:t>sparqlwrapper</w:t>
+      </w:r>
+      <w:proofErr w:type="spellEnd"/>
+      <w:r>
+        <w:t xml:space="preserve"> (pip install </w:t>
+      </w:r>
+      <w:proofErr w:type="spellStart"/>
+      <w:r>
+        <w:t>sparqlwrapper</w:t>
+      </w:r>
+      <w:proofErr w:type="spellEnd"/>
+      <w:r>
+        <w:t>)</w:t>
       </w:r>
     </w:p>
     <w:p>
@@ -4714,7 +5252,7 @@
           <w:szCs w:val="24"/>
         </w:rPr>
       </w:pPr>
-      <w:bookmarkStart w:id="12" w:name="_Toc136010270"/>
+      <w:bookmarkStart w:id="12" w:name="_Toc136342885"/>
       <w:r>
         <w:rPr>
           <w:sz w:val="24"/>
@@ -4730,7 +5268,15 @@
       </w:pPr>
       <w:r>
         <w:tab/>
-        <w:t xml:space="preserve">In GrapDB control panel, it is needed to create a database named “zoo” </w:t>
+        <w:t xml:space="preserve">In </w:t>
+      </w:r>
+      <w:proofErr w:type="spellStart"/>
+      <w:r>
+        <w:t>GrapDB</w:t>
+      </w:r>
+      <w:proofErr w:type="spellEnd"/>
+      <w:r>
+        <w:t xml:space="preserve"> control panel, it is needed to create a database named “zoo” </w:t>
       </w:r>
       <w:r>
         <w:t>with ruleset OWL2-RL and</w:t>
@@ -4774,9 +5320,17 @@
       </w:pPr>
       <w:r>
         <w:tab/>
-        <w:t xml:space="preserve">Optionally, for the base url, </w:t>
-      </w:r>
-      <w:hyperlink r:id="rId20" w:history="1">
+        <w:t xml:space="preserve">Optionally, for the base </w:t>
+      </w:r>
+      <w:proofErr w:type="spellStart"/>
+      <w:r>
+        <w:t>url</w:t>
+      </w:r>
+      <w:proofErr w:type="spellEnd"/>
+      <w:r>
+        <w:t xml:space="preserve">, </w:t>
+      </w:r>
+      <w:hyperlink r:id="rId21" w:history="1">
         <w:r>
           <w:rPr>
             <w:rStyle w:val="Hiperligao"/>
@@ -4806,7 +5360,7 @@
           <w:szCs w:val="24"/>
         </w:rPr>
       </w:pPr>
-      <w:bookmarkStart w:id="13" w:name="_Toc136010271"/>
+      <w:bookmarkStart w:id="13" w:name="_Toc136342886"/>
       <w:r>
         <w:rPr>
           <w:sz w:val="24"/>
@@ -4841,7 +5395,15 @@
         <w:tab/>
       </w:r>
       <w:r>
-        <w:t>To run the application with PyCharm, simply open the wsproject folder and press the run button. Then, a localhost link should appear in the console which needs to be opened with a web browser.</w:t>
+        <w:t xml:space="preserve">To run the application with PyCharm, simply open the </w:t>
+      </w:r>
+      <w:proofErr w:type="spellStart"/>
+      <w:r>
+        <w:t>wsproject</w:t>
+      </w:r>
+      <w:proofErr w:type="spellEnd"/>
+      <w:r>
+        <w:t xml:space="preserve"> folder and press the run button. Then, a localhost link should appear in the console which needs to be opened with a web browser.</w:t>
       </w:r>
     </w:p>
     <w:p/>
@@ -4853,7 +5415,7 @@
           <w:szCs w:val="24"/>
         </w:rPr>
       </w:pPr>
-      <w:bookmarkStart w:id="14" w:name="_Toc136010272"/>
+      <w:bookmarkStart w:id="14" w:name="_Toc136342887"/>
       <w:r>
         <w:rPr>
           <w:sz w:val="24"/>
@@ -4871,7 +5433,31 @@
         <w:tab/>
       </w:r>
       <w:r>
-        <w:t>For running the application using the command line, open a new command line in the “/wsproject/” directory and type the command “py manage.py runserver”. A localhost link should appear in the console which needs to be opened with a web browser.</w:t>
+        <w:t>For running the application using the command line, open a new command line in the “/</w:t>
+      </w:r>
+      <w:proofErr w:type="spellStart"/>
+      <w:r>
+        <w:t>wsproject</w:t>
+      </w:r>
+      <w:proofErr w:type="spellEnd"/>
+      <w:r>
+        <w:t>/” directory and type the command “</w:t>
+      </w:r>
+      <w:proofErr w:type="spellStart"/>
+      <w:r>
+        <w:t>py</w:t>
+      </w:r>
+      <w:proofErr w:type="spellEnd"/>
+      <w:r>
+        <w:t xml:space="preserve"> manage.py </w:t>
+      </w:r>
+      <w:proofErr w:type="spellStart"/>
+      <w:r>
+        <w:t>runserver</w:t>
+      </w:r>
+      <w:proofErr w:type="spellEnd"/>
+      <w:r>
+        <w:t>”. A localhost link should appear in the console which needs to be opened with a web browser.</w:t>
       </w:r>
       <w:r>
         <w:br w:type="page"/>
@@ -4887,7 +5473,7 @@
           <w:szCs w:val="28"/>
         </w:rPr>
       </w:pPr>
-      <w:bookmarkStart w:id="15" w:name="_Toc136010273"/>
+      <w:bookmarkStart w:id="15" w:name="_Toc136342888"/>
       <w:r>
         <w:rPr>
           <w:i w:val="0"/>
@@ -4931,7 +5517,7 @@
           <w:lang w:val="en-US"/>
         </w:rPr>
       </w:pPr>
-      <w:hyperlink r:id="rId21" w:history="1">
+      <w:hyperlink r:id="rId22" w:history="1">
         <w:r>
           <w:rPr>
             <w:rStyle w:val="Hiperligao"/>
@@ -5039,6 +5625,7 @@
         </w:rPr>
         <w:t xml:space="preserve">Representação do Conhecimento, A </w:t>
       </w:r>
+      <w:proofErr w:type="spellStart"/>
       <w:r>
         <w:rPr>
           <w:i/>
@@ -5047,11 +5634,26 @@
         </w:rPr>
         <w:t>Triplestore</w:t>
       </w:r>
+      <w:proofErr w:type="spellEnd"/>
       <w:r>
         <w:rPr>
           <w:lang w:val="pt-PT"/>
         </w:rPr>
-        <w:t xml:space="preserve"> GraphDB, WS, DETI, UA</w:t>
+        <w:t xml:space="preserve"> </w:t>
+      </w:r>
+      <w:proofErr w:type="spellStart"/>
+      <w:r>
+        <w:rPr>
+          <w:lang w:val="pt-PT"/>
+        </w:rPr>
+        <w:t>GraphDB</w:t>
+      </w:r>
+      <w:proofErr w:type="spellEnd"/>
+      <w:r>
+        <w:rPr>
+          <w:lang w:val="pt-PT"/>
+        </w:rPr>
+        <w:t>, WS, DETI, UA</w:t>
       </w:r>
     </w:p>
     <w:p>
@@ -5157,7 +5759,7 @@
         </w:rPr>
         <w:tab/>
       </w:r>
-      <w:hyperlink r:id="rId22" w:history="1">
+      <w:hyperlink r:id="rId23" w:history="1">
         <w:r>
           <w:rPr>
             <w:rStyle w:val="Hiperligao"/>
@@ -5181,7 +5783,7 @@
           <w:lang w:val="en-US"/>
         </w:rPr>
       </w:pPr>
-      <w:hyperlink r:id="rId23" w:history="1">
+      <w:hyperlink r:id="rId24" w:history="1">
         <w:r>
           <w:rPr>
             <w:rStyle w:val="Hiperligao"/>
@@ -5215,7 +5817,7 @@
         </w:rPr>
         <w:t xml:space="preserve"> </w:t>
       </w:r>
-      <w:hyperlink r:id="rId24" w:tgtFrame="_blank" w:tooltip="https://github.com/WimPessemier/rdfconvert" w:history="1">
+      <w:hyperlink r:id="rId25" w:tgtFrame="_blank" w:tooltip="https://github.com/WimPessemier/rdfconvert" w:history="1">
         <w:r>
           <w:rPr>
             <w:rStyle w:val="Hiperligao"/>
@@ -5233,7 +5835,7 @@
           <w:lang w:val="en-US"/>
         </w:rPr>
       </w:pPr>
-      <w:hyperlink r:id="rId25" w:history="1">
+      <w:hyperlink r:id="rId26" w:history="1">
         <w:r>
           <w:rPr>
             <w:rStyle w:val="Hiperligao"/>
@@ -5252,7 +5854,7 @@
           <w:color w:val="000000"/>
         </w:rPr>
       </w:pPr>
-      <w:hyperlink r:id="rId26" w:history="1">
+      <w:hyperlink r:id="rId27" w:history="1">
         <w:r>
           <w:rPr>
             <w:rStyle w:val="Hiperligao"/>
@@ -5266,6 +5868,7 @@
     <w:p>
       <w:pPr>
         <w:rPr>
+          <w:rStyle w:val="Hiperligao"/>
           <w:lang w:val="en-US"/>
         </w:rPr>
       </w:pPr>
@@ -5282,7 +5885,7 @@
         </w:rPr>
         <w:t xml:space="preserve">[2] </w:t>
       </w:r>
-      <w:hyperlink r:id="rId27" w:history="1">
+      <w:hyperlink r:id="rId28" w:history="1">
         <w:r>
           <w:rPr>
             <w:rStyle w:val="Hiperligao"/>
@@ -5294,33 +5897,77 @@
     </w:p>
     <w:p>
       <w:pPr>
+        <w:ind w:firstLine="708"/>
         <w:rPr>
           <w:lang w:val="en-US"/>
         </w:rPr>
       </w:pPr>
-    </w:p>
-    <w:p>
-      <w:pPr>
-        <w:rPr>
+      <w:r>
+        <w:rPr>
+          <w:vertAlign w:val="superscript"/>
           <w:lang w:val="en-US"/>
         </w:rPr>
-      </w:pPr>
-    </w:p>
-    <w:p>
-      <w:pPr>
-        <w:rPr>
+        <w:t>[</w:t>
+      </w:r>
+      <w:r>
+        <w:rPr>
+          <w:vertAlign w:val="superscript"/>
           <w:lang w:val="en-US"/>
         </w:rPr>
-      </w:pPr>
-      <w:r>
-        <w:rPr>
+        <w:t>3</w:t>
+      </w:r>
+      <w:r>
+        <w:rPr>
+          <w:vertAlign w:val="superscript"/>
           <w:lang w:val="en-US"/>
         </w:rPr>
+        <w:t>]</w:t>
+      </w:r>
+      <w:hyperlink r:id="rId29" w:history="1">
+        <w:r>
+          <w:rPr>
+            <w:rStyle w:val="Hiperligao"/>
+            <w:lang w:val="en-US"/>
+          </w:rPr>
+          <w:t>https://rdfa.info/play/</w:t>
+        </w:r>
+      </w:hyperlink>
+      <w:r>
+        <w:rPr>
+          <w:lang w:val="en-US"/>
+        </w:rPr>
+        <w:t xml:space="preserve"> </w:t>
+      </w:r>
+    </w:p>
+    <w:p>
+      <w:pPr>
+        <w:rPr>
+          <w:lang w:val="en-US"/>
+        </w:rPr>
+      </w:pPr>
+    </w:p>
+    <w:p>
+      <w:pPr>
+        <w:rPr>
+          <w:lang w:val="en-US"/>
+        </w:rPr>
+      </w:pPr>
+    </w:p>
+    <w:p>
+      <w:pPr>
+        <w:rPr>
+          <w:lang w:val="en-US"/>
+        </w:rPr>
+      </w:pPr>
+      <w:r>
+        <w:rPr>
+          <w:lang w:val="en-US"/>
+        </w:rPr>
         <w:tab/>
       </w:r>
     </w:p>
     <w:sectPr>
-      <w:footerReference w:type="default" r:id="rId28"/>
+      <w:footerReference w:type="default" r:id="rId30"/>
       <w:pgSz w:w="11906" w:h="16838"/>
       <w:pgMar w:top="1417" w:right="1701" w:bottom="1417" w:left="1701" w:header="708" w:footer="708" w:gutter="0"/>
       <w:pgNumType w:start="0"/>

</xml_diff>